<commit_message>
MediatR Behavior Validation PipeLine
</commit_message>
<xml_diff>
--- a/MediatR_Document.docx
+++ b/MediatR_Document.docx
@@ -8,31 +8,87 @@
         <w:t>1.</w:t>
       </w:r>
       <w:r>
-        <w:t>Install MediatR nuget package.</w:t>
-      </w:r>
-    </w:p>
-    <w:p>
-      <w:pPr>
-        <w:rPr>
-          <w:rFonts w:ascii="Cascadia Mono" w:hAnsi="Cascadia Mono" w:cs="Cascadia Mono"/>
-          <w:color w:val="000000"/>
-          <w:kern w:val="0"/>
-          <w:sz w:val="19"/>
-          <w:szCs w:val="19"/>
-          <w:highlight w:val="white"/>
-        </w:rPr>
-      </w:pPr>
-      <w:r>
-        <w:rPr>
-          <w:rFonts w:ascii="Cascadia Mono" w:hAnsi="Cascadia Mono" w:cs="Cascadia Mono"/>
-          <w:color w:val="000000"/>
-          <w:kern w:val="0"/>
-          <w:sz w:val="19"/>
-          <w:szCs w:val="19"/>
-          <w:highlight w:val="white"/>
-        </w:rPr>
-        <w:t>builder.Services.AddMediatR(config =&gt; config.RegisterServicesFromAssemblies(</w:t>
-      </w:r>
+        <w:t xml:space="preserve">Install </w:t>
+      </w:r>
+      <w:proofErr w:type="spellStart"/>
+      <w:r>
+        <w:t>MediatR</w:t>
+      </w:r>
+      <w:proofErr w:type="spellEnd"/>
+      <w:r>
+        <w:t xml:space="preserve"> </w:t>
+      </w:r>
+      <w:proofErr w:type="spellStart"/>
+      <w:r>
+        <w:t>nuget</w:t>
+      </w:r>
+      <w:proofErr w:type="spellEnd"/>
+      <w:r>
+        <w:t xml:space="preserve"> package.</w:t>
+      </w:r>
+    </w:p>
+    <w:p>
+      <w:pPr>
+        <w:rPr>
+          <w:rFonts w:ascii="Cascadia Mono" w:hAnsi="Cascadia Mono" w:cs="Cascadia Mono"/>
+          <w:color w:val="000000"/>
+          <w:kern w:val="0"/>
+          <w:sz w:val="19"/>
+          <w:szCs w:val="19"/>
+          <w:highlight w:val="white"/>
+        </w:rPr>
+      </w:pPr>
+      <w:proofErr w:type="spellStart"/>
+      <w:proofErr w:type="gramStart"/>
+      <w:r>
+        <w:rPr>
+          <w:rFonts w:ascii="Cascadia Mono" w:hAnsi="Cascadia Mono" w:cs="Cascadia Mono"/>
+          <w:color w:val="000000"/>
+          <w:kern w:val="0"/>
+          <w:sz w:val="19"/>
+          <w:szCs w:val="19"/>
+          <w:highlight w:val="white"/>
+        </w:rPr>
+        <w:t>builder.Services.AddMediatR</w:t>
+      </w:r>
+      <w:proofErr w:type="spellEnd"/>
+      <w:proofErr w:type="gramEnd"/>
+      <w:r>
+        <w:rPr>
+          <w:rFonts w:ascii="Cascadia Mono" w:hAnsi="Cascadia Mono" w:cs="Cascadia Mono"/>
+          <w:color w:val="000000"/>
+          <w:kern w:val="0"/>
+          <w:sz w:val="19"/>
+          <w:szCs w:val="19"/>
+          <w:highlight w:val="white"/>
+        </w:rPr>
+        <w:t xml:space="preserve">(config =&gt; </w:t>
+      </w:r>
+      <w:proofErr w:type="gramStart"/>
+      <w:r>
+        <w:rPr>
+          <w:rFonts w:ascii="Cascadia Mono" w:hAnsi="Cascadia Mono" w:cs="Cascadia Mono"/>
+          <w:color w:val="000000"/>
+          <w:kern w:val="0"/>
+          <w:sz w:val="19"/>
+          <w:szCs w:val="19"/>
+          <w:highlight w:val="white"/>
+        </w:rPr>
+        <w:t>config.RegisterServicesFromAssemblies</w:t>
+      </w:r>
+      <w:proofErr w:type="gramEnd"/>
+      <w:r>
+        <w:rPr>
+          <w:rFonts w:ascii="Cascadia Mono" w:hAnsi="Cascadia Mono" w:cs="Cascadia Mono"/>
+          <w:color w:val="000000"/>
+          <w:kern w:val="0"/>
+          <w:sz w:val="19"/>
+          <w:szCs w:val="19"/>
+          <w:highlight w:val="white"/>
+        </w:rPr>
+        <w:t>(</w:t>
+      </w:r>
+      <w:proofErr w:type="gramStart"/>
       <w:r>
         <w:rPr>
           <w:rFonts w:ascii="Cascadia Mono" w:hAnsi="Cascadia Mono" w:cs="Cascadia Mono"/>
@@ -55,6 +111,7 @@
         </w:rPr>
         <w:t>(</w:t>
       </w:r>
+      <w:proofErr w:type="gramEnd"/>
       <w:r>
         <w:rPr>
           <w:rFonts w:ascii="Cascadia Mono" w:hAnsi="Cascadia Mono" w:cs="Cascadia Mono"/>
@@ -66,16 +123,53 @@
         </w:rPr>
         <w:t>Program</w:t>
       </w:r>
-      <w:r>
-        <w:rPr>
-          <w:rFonts w:ascii="Cascadia Mono" w:hAnsi="Cascadia Mono" w:cs="Cascadia Mono"/>
-          <w:color w:val="000000"/>
-          <w:kern w:val="0"/>
-          <w:sz w:val="19"/>
-          <w:szCs w:val="19"/>
-          <w:highlight w:val="white"/>
-        </w:rPr>
-        <w:t xml:space="preserve">).Assembly)); </w:t>
+      <w:proofErr w:type="gramStart"/>
+      <w:r>
+        <w:rPr>
+          <w:rFonts w:ascii="Cascadia Mono" w:hAnsi="Cascadia Mono" w:cs="Cascadia Mono"/>
+          <w:color w:val="000000"/>
+          <w:kern w:val="0"/>
+          <w:sz w:val="19"/>
+          <w:szCs w:val="19"/>
+          <w:highlight w:val="white"/>
+        </w:rPr>
+        <w:t>).Assembly</w:t>
+      </w:r>
+      <w:proofErr w:type="gramEnd"/>
+      <w:r>
+        <w:rPr>
+          <w:rFonts w:ascii="Cascadia Mono" w:hAnsi="Cascadia Mono" w:cs="Cascadia Mono"/>
+          <w:color w:val="000000"/>
+          <w:kern w:val="0"/>
+          <w:sz w:val="19"/>
+          <w:szCs w:val="19"/>
+          <w:highlight w:val="white"/>
+        </w:rPr>
+        <w:t>)</w:t>
+      </w:r>
+      <w:proofErr w:type="gramStart"/>
+      <w:r>
+        <w:rPr>
+          <w:rFonts w:ascii="Cascadia Mono" w:hAnsi="Cascadia Mono" w:cs="Cascadia Mono"/>
+          <w:color w:val="000000"/>
+          <w:kern w:val="0"/>
+          <w:sz w:val="19"/>
+          <w:szCs w:val="19"/>
+          <w:highlight w:val="white"/>
+        </w:rPr>
+        <w:t>);</w:t>
+      </w:r>
+      <w:proofErr w:type="gramEnd"/>
+      <w:r>
+        <w:rPr>
+          <w:rFonts w:ascii="Cascadia Mono" w:hAnsi="Cascadia Mono" w:cs="Cascadia Mono"/>
+          <w:color w:val="000000"/>
+          <w:kern w:val="0"/>
+          <w:sz w:val="19"/>
+          <w:szCs w:val="19"/>
+          <w:highlight w:val="white"/>
+        </w:rPr>
+        <w:t xml:space="preserve"> </w:t>
       </w:r>
     </w:p>
     <w:p>
@@ -100,19 +194,21 @@
           <w:szCs w:val="19"/>
           <w:highlight w:val="white"/>
         </w:rPr>
-        <w:t>// Register MediatR services for the current assembly</w:t>
-      </w:r>
-    </w:p>
-    <w:p>
-      <w:pPr>
+        <w:t xml:space="preserve">// Register </w:t>
+      </w:r>
+      <w:proofErr w:type="spellStart"/>
+      <w:r>
         <w:rPr>
           <w:rFonts w:ascii="Cascadia Mono" w:hAnsi="Cascadia Mono" w:cs="Cascadia Mono"/>
           <w:color w:val="008000"/>
           <w:kern w:val="0"/>
           <w:sz w:val="19"/>
           <w:szCs w:val="19"/>
-        </w:rPr>
-      </w:pPr>
+          <w:highlight w:val="white"/>
+        </w:rPr>
+        <w:t>MediatR</w:t>
+      </w:r>
+      <w:proofErr w:type="spellEnd"/>
       <w:r>
         <w:rPr>
           <w:rFonts w:ascii="Cascadia Mono" w:hAnsi="Cascadia Mono" w:cs="Cascadia Mono"/>
@@ -120,6 +216,28 @@
           <w:kern w:val="0"/>
           <w:sz w:val="19"/>
           <w:szCs w:val="19"/>
+          <w:highlight w:val="white"/>
+        </w:rPr>
+        <w:t xml:space="preserve"> services for the current assembly</w:t>
+      </w:r>
+    </w:p>
+    <w:p>
+      <w:pPr>
+        <w:rPr>
+          <w:rFonts w:ascii="Cascadia Mono" w:hAnsi="Cascadia Mono" w:cs="Cascadia Mono"/>
+          <w:color w:val="008000"/>
+          <w:kern w:val="0"/>
+          <w:sz w:val="19"/>
+          <w:szCs w:val="19"/>
+        </w:rPr>
+      </w:pPr>
+      <w:r>
+        <w:rPr>
+          <w:rFonts w:ascii="Cascadia Mono" w:hAnsi="Cascadia Mono" w:cs="Cascadia Mono"/>
+          <w:color w:val="008000"/>
+          <w:kern w:val="0"/>
+          <w:sz w:val="19"/>
+          <w:szCs w:val="19"/>
         </w:rPr>
         <w:t>2</w:t>
       </w:r>
@@ -132,31 +250,84 @@
           <w:szCs w:val="19"/>
           <w:highlight w:val="white"/>
         </w:rPr>
-        <w:t>. Creating Mockdata MFakeDataStore.cs</w:t>
-      </w:r>
-    </w:p>
-    <w:p>
-      <w:pPr>
-        <w:rPr>
-          <w:rFonts w:ascii="Cascadia Mono" w:hAnsi="Cascadia Mono" w:cs="Cascadia Mono"/>
-          <w:color w:val="000000"/>
-          <w:kern w:val="0"/>
-          <w:sz w:val="19"/>
-          <w:szCs w:val="19"/>
-          <w:highlight w:val="white"/>
-        </w:rPr>
-      </w:pPr>
-      <w:r>
-        <w:rPr>
-          <w:rFonts w:ascii="Cascadia Mono" w:hAnsi="Cascadia Mono" w:cs="Cascadia Mono"/>
-          <w:color w:val="000000"/>
-          <w:kern w:val="0"/>
-          <w:sz w:val="19"/>
-          <w:szCs w:val="19"/>
-          <w:highlight w:val="white"/>
-        </w:rPr>
-        <w:t>builder.Services.AddSingleton&lt;</w:t>
-      </w:r>
+        <w:t xml:space="preserve">. Creating </w:t>
+      </w:r>
+      <w:proofErr w:type="spellStart"/>
+      <w:r>
+        <w:rPr>
+          <w:rFonts w:ascii="Cascadia Mono" w:hAnsi="Cascadia Mono" w:cs="Cascadia Mono"/>
+          <w:color w:val="000000"/>
+          <w:kern w:val="0"/>
+          <w:sz w:val="19"/>
+          <w:szCs w:val="19"/>
+          <w:highlight w:val="white"/>
+        </w:rPr>
+        <w:t>Mockdata</w:t>
+      </w:r>
+      <w:proofErr w:type="spellEnd"/>
+      <w:r>
+        <w:rPr>
+          <w:rFonts w:ascii="Cascadia Mono" w:hAnsi="Cascadia Mono" w:cs="Cascadia Mono"/>
+          <w:color w:val="000000"/>
+          <w:kern w:val="0"/>
+          <w:sz w:val="19"/>
+          <w:szCs w:val="19"/>
+          <w:highlight w:val="white"/>
+        </w:rPr>
+        <w:t xml:space="preserve"> </w:t>
+      </w:r>
+      <w:proofErr w:type="spellStart"/>
+      <w:r>
+        <w:rPr>
+          <w:rFonts w:ascii="Cascadia Mono" w:hAnsi="Cascadia Mono" w:cs="Cascadia Mono"/>
+          <w:color w:val="000000"/>
+          <w:kern w:val="0"/>
+          <w:sz w:val="19"/>
+          <w:szCs w:val="19"/>
+          <w:highlight w:val="white"/>
+        </w:rPr>
+        <w:t>MFakeDataStore.cs</w:t>
+      </w:r>
+      <w:proofErr w:type="spellEnd"/>
+    </w:p>
+    <w:p>
+      <w:pPr>
+        <w:rPr>
+          <w:rFonts w:ascii="Cascadia Mono" w:hAnsi="Cascadia Mono" w:cs="Cascadia Mono"/>
+          <w:color w:val="000000"/>
+          <w:kern w:val="0"/>
+          <w:sz w:val="19"/>
+          <w:szCs w:val="19"/>
+          <w:highlight w:val="white"/>
+        </w:rPr>
+      </w:pPr>
+      <w:proofErr w:type="spellStart"/>
+      <w:proofErr w:type="gramStart"/>
+      <w:r>
+        <w:rPr>
+          <w:rFonts w:ascii="Cascadia Mono" w:hAnsi="Cascadia Mono" w:cs="Cascadia Mono"/>
+          <w:color w:val="000000"/>
+          <w:kern w:val="0"/>
+          <w:sz w:val="19"/>
+          <w:szCs w:val="19"/>
+          <w:highlight w:val="white"/>
+        </w:rPr>
+        <w:t>builder.Services.AddSingleton</w:t>
+      </w:r>
+      <w:proofErr w:type="spellEnd"/>
+      <w:proofErr w:type="gramEnd"/>
+      <w:r>
+        <w:rPr>
+          <w:rFonts w:ascii="Cascadia Mono" w:hAnsi="Cascadia Mono" w:cs="Cascadia Mono"/>
+          <w:color w:val="000000"/>
+          <w:kern w:val="0"/>
+          <w:sz w:val="19"/>
+          <w:szCs w:val="19"/>
+          <w:highlight w:val="white"/>
+        </w:rPr>
+        <w:t>&lt;</w:t>
+      </w:r>
+      <w:proofErr w:type="spellStart"/>
       <w:r>
         <w:rPr>
           <w:rFonts w:ascii="Cascadia Mono" w:hAnsi="Cascadia Mono" w:cs="Cascadia Mono"/>
@@ -168,6 +339,8 @@
         </w:rPr>
         <w:t>MFakeDataStore</w:t>
       </w:r>
+      <w:proofErr w:type="spellEnd"/>
+      <w:proofErr w:type="gramStart"/>
       <w:r>
         <w:rPr>
           <w:rFonts w:ascii="Cascadia Mono" w:hAnsi="Cascadia Mono" w:cs="Cascadia Mono"/>
@@ -179,6 +352,7 @@
         </w:rPr>
         <w:t>&gt;();</w:t>
       </w:r>
+      <w:proofErr w:type="gramEnd"/>
     </w:p>
     <w:p>
       <w:pPr>
@@ -213,7 +387,31 @@
           <w:szCs w:val="19"/>
           <w:highlight w:val="white"/>
         </w:rPr>
-        <w:t>// Register the MFakeDataStore as a singleton service</w:t>
+        <w:t xml:space="preserve">// Register the </w:t>
+      </w:r>
+      <w:proofErr w:type="spellStart"/>
+      <w:r>
+        <w:rPr>
+          <w:rFonts w:ascii="Cascadia Mono" w:hAnsi="Cascadia Mono" w:cs="Cascadia Mono"/>
+          <w:color w:val="008000"/>
+          <w:kern w:val="0"/>
+          <w:sz w:val="19"/>
+          <w:szCs w:val="19"/>
+          <w:highlight w:val="white"/>
+        </w:rPr>
+        <w:t>MFakeDataStore</w:t>
+      </w:r>
+      <w:proofErr w:type="spellEnd"/>
+      <w:r>
+        <w:rPr>
+          <w:rFonts w:ascii="Cascadia Mono" w:hAnsi="Cascadia Mono" w:cs="Cascadia Mono"/>
+          <w:color w:val="008000"/>
+          <w:kern w:val="0"/>
+          <w:sz w:val="19"/>
+          <w:szCs w:val="19"/>
+          <w:highlight w:val="white"/>
+        </w:rPr>
+        <w:t xml:space="preserve"> as a singleton service</w:t>
       </w:r>
     </w:p>
     <w:p>
@@ -259,7 +457,31 @@
           <w:szCs w:val="19"/>
           <w:highlight w:val="white"/>
         </w:rPr>
-        <w:t xml:space="preserve"> In Queries folder create a GetMProductQuery class</w:t>
+        <w:t xml:space="preserve"> In Queries folder create a </w:t>
+      </w:r>
+      <w:proofErr w:type="spellStart"/>
+      <w:r>
+        <w:rPr>
+          <w:rFonts w:ascii="Cascadia Mono" w:hAnsi="Cascadia Mono" w:cs="Cascadia Mono"/>
+          <w:color w:val="000000"/>
+          <w:kern w:val="0"/>
+          <w:sz w:val="19"/>
+          <w:szCs w:val="19"/>
+          <w:highlight w:val="white"/>
+        </w:rPr>
+        <w:t>GetMProductQuery</w:t>
+      </w:r>
+      <w:proofErr w:type="spellEnd"/>
+      <w:r>
+        <w:rPr>
+          <w:rFonts w:ascii="Cascadia Mono" w:hAnsi="Cascadia Mono" w:cs="Cascadia Mono"/>
+          <w:color w:val="000000"/>
+          <w:kern w:val="0"/>
+          <w:sz w:val="19"/>
+          <w:szCs w:val="19"/>
+          <w:highlight w:val="white"/>
+        </w:rPr>
+        <w:t xml:space="preserve"> class</w:t>
       </w:r>
     </w:p>
     <w:p>
@@ -328,6 +550,8 @@
         </w:rPr>
         <w:t xml:space="preserve"> </w:t>
       </w:r>
+      <w:proofErr w:type="spellStart"/>
+      <w:proofErr w:type="gramStart"/>
       <w:r>
         <w:rPr>
           <w:rFonts w:ascii="Cascadia Mono" w:hAnsi="Cascadia Mono" w:cs="Cascadia Mono"/>
@@ -361,6 +585,8 @@
         </w:rPr>
         <w:t>IRequest</w:t>
       </w:r>
+      <w:proofErr w:type="spellEnd"/>
+      <w:proofErr w:type="gramEnd"/>
       <w:r>
         <w:rPr>
           <w:rFonts w:ascii="Cascadia Mono" w:hAnsi="Cascadia Mono" w:cs="Cascadia Mono"/>
@@ -372,6 +598,7 @@
         </w:rPr>
         <w:t>&lt;</w:t>
       </w:r>
+      <w:proofErr w:type="spellStart"/>
       <w:r>
         <w:rPr>
           <w:rFonts w:ascii="Cascadia Mono" w:hAnsi="Cascadia Mono" w:cs="Cascadia Mono"/>
@@ -383,6 +610,7 @@
         </w:rPr>
         <w:t>IEnumerable</w:t>
       </w:r>
+      <w:proofErr w:type="spellEnd"/>
       <w:r>
         <w:rPr>
           <w:rFonts w:ascii="Cascadia Mono" w:hAnsi="Cascadia Mono" w:cs="Cascadia Mono"/>
@@ -394,6 +622,7 @@
         </w:rPr>
         <w:t>&lt;</w:t>
       </w:r>
+      <w:proofErr w:type="spellStart"/>
       <w:r>
         <w:rPr>
           <w:rFonts w:ascii="Cascadia Mono" w:hAnsi="Cascadia Mono" w:cs="Cascadia Mono"/>
@@ -405,17 +634,31 @@
         </w:rPr>
         <w:t>MProduct</w:t>
       </w:r>
-      <w:r>
-        <w:rPr>
-          <w:rFonts w:ascii="Cascadia Mono" w:hAnsi="Cascadia Mono" w:cs="Cascadia Mono"/>
-          <w:color w:val="000000"/>
-          <w:kern w:val="0"/>
-          <w:sz w:val="19"/>
-          <w:szCs w:val="19"/>
-          <w:highlight w:val="white"/>
-        </w:rPr>
-        <w:t>&gt;&gt;;</w:t>
-      </w:r>
+      <w:proofErr w:type="spellEnd"/>
+      <w:r>
+        <w:rPr>
+          <w:rFonts w:ascii="Cascadia Mono" w:hAnsi="Cascadia Mono" w:cs="Cascadia Mono"/>
+          <w:color w:val="000000"/>
+          <w:kern w:val="0"/>
+          <w:sz w:val="19"/>
+          <w:szCs w:val="19"/>
+          <w:highlight w:val="white"/>
+        </w:rPr>
+        <w:t>&gt;</w:t>
+      </w:r>
+      <w:proofErr w:type="gramStart"/>
+      <w:r>
+        <w:rPr>
+          <w:rFonts w:ascii="Cascadia Mono" w:hAnsi="Cascadia Mono" w:cs="Cascadia Mono"/>
+          <w:color w:val="000000"/>
+          <w:kern w:val="0"/>
+          <w:sz w:val="19"/>
+          <w:szCs w:val="19"/>
+          <w:highlight w:val="white"/>
+        </w:rPr>
+        <w:t>&gt;;</w:t>
+      </w:r>
+      <w:proofErr w:type="gramEnd"/>
     </w:p>
     <w:p>
       <w:pPr>
@@ -510,6 +753,7 @@
         </w:rPr>
         <w:t xml:space="preserve"> </w:t>
       </w:r>
+      <w:proofErr w:type="spellStart"/>
       <w:r>
         <w:rPr>
           <w:rFonts w:ascii="Cascadia Mono" w:hAnsi="Cascadia Mono" w:cs="Cascadia Mono"/>
@@ -521,6 +765,7 @@
         </w:rPr>
         <w:t>GetMProductsHandler</w:t>
       </w:r>
+      <w:proofErr w:type="spellEnd"/>
       <w:r>
         <w:rPr>
           <w:rFonts w:ascii="Cascadia Mono" w:hAnsi="Cascadia Mono" w:cs="Cascadia Mono"/>
@@ -559,6 +804,7 @@
         </w:rPr>
         <w:t xml:space="preserve">               </w:t>
       </w:r>
+      <w:proofErr w:type="spellStart"/>
       <w:r>
         <w:rPr>
           <w:rFonts w:ascii="Cascadia Mono" w:hAnsi="Cascadia Mono" w:cs="Cascadia Mono"/>
@@ -570,6 +816,7 @@
         </w:rPr>
         <w:t>IRequestHandler</w:t>
       </w:r>
+      <w:proofErr w:type="spellEnd"/>
       <w:r>
         <w:rPr>
           <w:rFonts w:ascii="Cascadia Mono" w:hAnsi="Cascadia Mono" w:cs="Cascadia Mono"/>
@@ -581,6 +828,7 @@
         </w:rPr>
         <w:t>&lt;</w:t>
       </w:r>
+      <w:proofErr w:type="spellStart"/>
       <w:r>
         <w:rPr>
           <w:rFonts w:ascii="Cascadia Mono" w:hAnsi="Cascadia Mono" w:cs="Cascadia Mono"/>
@@ -592,6 +840,7 @@
         </w:rPr>
         <w:t>GetMProductQuery</w:t>
       </w:r>
+      <w:proofErr w:type="spellEnd"/>
       <w:r>
         <w:rPr>
           <w:rFonts w:ascii="Cascadia Mono" w:hAnsi="Cascadia Mono" w:cs="Cascadia Mono"/>
@@ -603,6 +852,7 @@
         </w:rPr>
         <w:t xml:space="preserve">, </w:t>
       </w:r>
+      <w:proofErr w:type="spellStart"/>
       <w:r>
         <w:rPr>
           <w:rFonts w:ascii="Cascadia Mono" w:hAnsi="Cascadia Mono" w:cs="Cascadia Mono"/>
@@ -614,6 +864,7 @@
         </w:rPr>
         <w:t>IEnumerable</w:t>
       </w:r>
+      <w:proofErr w:type="spellEnd"/>
       <w:r>
         <w:rPr>
           <w:rFonts w:ascii="Cascadia Mono" w:hAnsi="Cascadia Mono" w:cs="Cascadia Mono"/>
@@ -625,6 +876,7 @@
         </w:rPr>
         <w:t>&lt;</w:t>
       </w:r>
+      <w:proofErr w:type="spellStart"/>
       <w:r>
         <w:rPr>
           <w:rFonts w:ascii="Cascadia Mono" w:hAnsi="Cascadia Mono" w:cs="Cascadia Mono"/>
@@ -636,6 +888,7 @@
         </w:rPr>
         <w:t>MProduct</w:t>
       </w:r>
+      <w:proofErr w:type="spellEnd"/>
       <w:r>
         <w:rPr>
           <w:rFonts w:ascii="Cascadia Mono" w:hAnsi="Cascadia Mono" w:cs="Cascadia Mono"/>
@@ -725,6 +978,7 @@
         </w:rPr>
         <w:t xml:space="preserve"> </w:t>
       </w:r>
+      <w:proofErr w:type="spellStart"/>
       <w:r>
         <w:rPr>
           <w:rFonts w:ascii="Cascadia Mono" w:hAnsi="Cascadia Mono" w:cs="Cascadia Mono"/>
@@ -736,6 +990,7 @@
         </w:rPr>
         <w:t>readonly</w:t>
       </w:r>
+      <w:proofErr w:type="spellEnd"/>
       <w:r>
         <w:rPr>
           <w:rFonts w:ascii="Cascadia Mono" w:hAnsi="Cascadia Mono" w:cs="Cascadia Mono"/>
@@ -747,6 +1002,7 @@
         </w:rPr>
         <w:t xml:space="preserve"> </w:t>
       </w:r>
+      <w:proofErr w:type="spellStart"/>
       <w:r>
         <w:rPr>
           <w:rFonts w:ascii="Cascadia Mono" w:hAnsi="Cascadia Mono" w:cs="Cascadia Mono"/>
@@ -758,17 +1014,44 @@
         </w:rPr>
         <w:t>MFakeDataStore</w:t>
       </w:r>
-      <w:r>
-        <w:rPr>
-          <w:rFonts w:ascii="Cascadia Mono" w:hAnsi="Cascadia Mono" w:cs="Cascadia Mono"/>
-          <w:color w:val="000000"/>
-          <w:kern w:val="0"/>
-          <w:sz w:val="19"/>
-          <w:szCs w:val="19"/>
-          <w:highlight w:val="white"/>
-        </w:rPr>
-        <w:t xml:space="preserve"> _dataStore;</w:t>
-      </w:r>
+      <w:proofErr w:type="spellEnd"/>
+      <w:r>
+        <w:rPr>
+          <w:rFonts w:ascii="Cascadia Mono" w:hAnsi="Cascadia Mono" w:cs="Cascadia Mono"/>
+          <w:color w:val="000000"/>
+          <w:kern w:val="0"/>
+          <w:sz w:val="19"/>
+          <w:szCs w:val="19"/>
+          <w:highlight w:val="white"/>
+        </w:rPr>
+        <w:t xml:space="preserve"> _</w:t>
+      </w:r>
+      <w:proofErr w:type="spellStart"/>
+      <w:proofErr w:type="gramStart"/>
+      <w:r>
+        <w:rPr>
+          <w:rFonts w:ascii="Cascadia Mono" w:hAnsi="Cascadia Mono" w:cs="Cascadia Mono"/>
+          <w:color w:val="000000"/>
+          <w:kern w:val="0"/>
+          <w:sz w:val="19"/>
+          <w:szCs w:val="19"/>
+          <w:highlight w:val="white"/>
+        </w:rPr>
+        <w:t>dataStore</w:t>
+      </w:r>
+      <w:proofErr w:type="spellEnd"/>
+      <w:r>
+        <w:rPr>
+          <w:rFonts w:ascii="Cascadia Mono" w:hAnsi="Cascadia Mono" w:cs="Cascadia Mono"/>
+          <w:color w:val="000000"/>
+          <w:kern w:val="0"/>
+          <w:sz w:val="19"/>
+          <w:szCs w:val="19"/>
+          <w:highlight w:val="white"/>
+        </w:rPr>
+        <w:t>;</w:t>
+      </w:r>
+      <w:proofErr w:type="gramEnd"/>
     </w:p>
     <w:p>
       <w:pPr>
@@ -840,6 +1123,8 @@
         </w:rPr>
         <w:t xml:space="preserve"> </w:t>
       </w:r>
+      <w:proofErr w:type="spellStart"/>
+      <w:proofErr w:type="gramStart"/>
       <w:r>
         <w:rPr>
           <w:rFonts w:ascii="Cascadia Mono" w:hAnsi="Cascadia Mono" w:cs="Cascadia Mono"/>
@@ -851,6 +1136,7 @@
         </w:rPr>
         <w:t>GetMProductsHandler</w:t>
       </w:r>
+      <w:proofErr w:type="spellEnd"/>
       <w:r>
         <w:rPr>
           <w:rFonts w:ascii="Cascadia Mono" w:hAnsi="Cascadia Mono" w:cs="Cascadia Mono"/>
@@ -862,6 +1148,8 @@
         </w:rPr>
         <w:t>(</w:t>
       </w:r>
+      <w:proofErr w:type="spellStart"/>
+      <w:proofErr w:type="gramEnd"/>
       <w:r>
         <w:rPr>
           <w:rFonts w:ascii="Cascadia Mono" w:hAnsi="Cascadia Mono" w:cs="Cascadia Mono"/>
@@ -873,16 +1161,41 @@
         </w:rPr>
         <w:t>MFakeDataStore</w:t>
       </w:r>
-      <w:r>
-        <w:rPr>
-          <w:rFonts w:ascii="Cascadia Mono" w:hAnsi="Cascadia Mono" w:cs="Cascadia Mono"/>
-          <w:color w:val="000000"/>
-          <w:kern w:val="0"/>
-          <w:sz w:val="19"/>
-          <w:szCs w:val="19"/>
-          <w:highlight w:val="white"/>
-        </w:rPr>
-        <w:t xml:space="preserve"> dataStore)</w:t>
+      <w:proofErr w:type="spellEnd"/>
+      <w:r>
+        <w:rPr>
+          <w:rFonts w:ascii="Cascadia Mono" w:hAnsi="Cascadia Mono" w:cs="Cascadia Mono"/>
+          <w:color w:val="000000"/>
+          <w:kern w:val="0"/>
+          <w:sz w:val="19"/>
+          <w:szCs w:val="19"/>
+          <w:highlight w:val="white"/>
+        </w:rPr>
+        <w:t xml:space="preserve"> </w:t>
+      </w:r>
+      <w:proofErr w:type="spellStart"/>
+      <w:r>
+        <w:rPr>
+          <w:rFonts w:ascii="Cascadia Mono" w:hAnsi="Cascadia Mono" w:cs="Cascadia Mono"/>
+          <w:color w:val="000000"/>
+          <w:kern w:val="0"/>
+          <w:sz w:val="19"/>
+          <w:szCs w:val="19"/>
+          <w:highlight w:val="white"/>
+        </w:rPr>
+        <w:t>dataStore</w:t>
+      </w:r>
+      <w:proofErr w:type="spellEnd"/>
+      <w:r>
+        <w:rPr>
+          <w:rFonts w:ascii="Cascadia Mono" w:hAnsi="Cascadia Mono" w:cs="Cascadia Mono"/>
+          <w:color w:val="000000"/>
+          <w:kern w:val="0"/>
+          <w:sz w:val="19"/>
+          <w:szCs w:val="19"/>
+          <w:highlight w:val="white"/>
+        </w:rPr>
+        <w:t>)</w:t>
       </w:r>
     </w:p>
     <w:p>
@@ -1004,8 +1317,58 @@
           <w:highlight w:val="white"/>
         </w:rPr>
         <w:tab/>
-        <w:t>_dataStore = dataStore;</w:t>
-      </w:r>
+        <w:t>_</w:t>
+      </w:r>
+      <w:proofErr w:type="spellStart"/>
+      <w:r>
+        <w:rPr>
+          <w:rFonts w:ascii="Cascadia Mono" w:hAnsi="Cascadia Mono" w:cs="Cascadia Mono"/>
+          <w:color w:val="000000"/>
+          <w:kern w:val="0"/>
+          <w:sz w:val="19"/>
+          <w:szCs w:val="19"/>
+          <w:highlight w:val="white"/>
+        </w:rPr>
+        <w:t>dataStore</w:t>
+      </w:r>
+      <w:proofErr w:type="spellEnd"/>
+      <w:r>
+        <w:rPr>
+          <w:rFonts w:ascii="Cascadia Mono" w:hAnsi="Cascadia Mono" w:cs="Cascadia Mono"/>
+          <w:color w:val="000000"/>
+          <w:kern w:val="0"/>
+          <w:sz w:val="19"/>
+          <w:szCs w:val="19"/>
+          <w:highlight w:val="white"/>
+        </w:rPr>
+        <w:t xml:space="preserve"> = </w:t>
+      </w:r>
+      <w:proofErr w:type="spellStart"/>
+      <w:proofErr w:type="gramStart"/>
+      <w:r>
+        <w:rPr>
+          <w:rFonts w:ascii="Cascadia Mono" w:hAnsi="Cascadia Mono" w:cs="Cascadia Mono"/>
+          <w:color w:val="000000"/>
+          <w:kern w:val="0"/>
+          <w:sz w:val="19"/>
+          <w:szCs w:val="19"/>
+          <w:highlight w:val="white"/>
+        </w:rPr>
+        <w:t>dataStore</w:t>
+      </w:r>
+      <w:proofErr w:type="spellEnd"/>
+      <w:r>
+        <w:rPr>
+          <w:rFonts w:ascii="Cascadia Mono" w:hAnsi="Cascadia Mono" w:cs="Cascadia Mono"/>
+          <w:color w:val="000000"/>
+          <w:kern w:val="0"/>
+          <w:sz w:val="19"/>
+          <w:szCs w:val="19"/>
+          <w:highlight w:val="white"/>
+        </w:rPr>
+        <w:t>;</w:t>
+      </w:r>
+      <w:proofErr w:type="gramEnd"/>
     </w:p>
     <w:p>
       <w:pPr>
@@ -1182,6 +1545,7 @@
         </w:rPr>
         <w:t>&lt;</w:t>
       </w:r>
+      <w:proofErr w:type="spellStart"/>
       <w:r>
         <w:rPr>
           <w:rFonts w:ascii="Cascadia Mono" w:hAnsi="Cascadia Mono" w:cs="Cascadia Mono"/>
@@ -1193,6 +1557,7 @@
         </w:rPr>
         <w:t>IEnumerable</w:t>
       </w:r>
+      <w:proofErr w:type="spellEnd"/>
       <w:r>
         <w:rPr>
           <w:rFonts w:ascii="Cascadia Mono" w:hAnsi="Cascadia Mono" w:cs="Cascadia Mono"/>
@@ -1204,6 +1569,7 @@
         </w:rPr>
         <w:t>&lt;</w:t>
       </w:r>
+      <w:proofErr w:type="spellStart"/>
       <w:r>
         <w:rPr>
           <w:rFonts w:ascii="Cascadia Mono" w:hAnsi="Cascadia Mono" w:cs="Cascadia Mono"/>
@@ -1215,6 +1581,7 @@
         </w:rPr>
         <w:t>MProduct</w:t>
       </w:r>
+      <w:proofErr w:type="spellEnd"/>
       <w:r>
         <w:rPr>
           <w:rFonts w:ascii="Cascadia Mono" w:hAnsi="Cascadia Mono" w:cs="Cascadia Mono"/>
@@ -1252,8 +1619,22 @@
           <w:szCs w:val="19"/>
           <w:highlight w:val="white"/>
         </w:rPr>
-        <w:t xml:space="preserve">       Handle(</w:t>
-      </w:r>
+        <w:t xml:space="preserve">       </w:t>
+      </w:r>
+      <w:proofErr w:type="gramStart"/>
+      <w:r>
+        <w:rPr>
+          <w:rFonts w:ascii="Cascadia Mono" w:hAnsi="Cascadia Mono" w:cs="Cascadia Mono"/>
+          <w:color w:val="000000"/>
+          <w:kern w:val="0"/>
+          <w:sz w:val="19"/>
+          <w:szCs w:val="19"/>
+          <w:highlight w:val="white"/>
+        </w:rPr>
+        <w:t>Handle(</w:t>
+      </w:r>
+      <w:proofErr w:type="spellStart"/>
+      <w:proofErr w:type="gramEnd"/>
       <w:r>
         <w:rPr>
           <w:rFonts w:ascii="Cascadia Mono" w:hAnsi="Cascadia Mono" w:cs="Cascadia Mono"/>
@@ -1265,6 +1646,7 @@
         </w:rPr>
         <w:t>GetMProductQuery</w:t>
       </w:r>
+      <w:proofErr w:type="spellEnd"/>
       <w:r>
         <w:rPr>
           <w:rFonts w:ascii="Cascadia Mono" w:hAnsi="Cascadia Mono" w:cs="Cascadia Mono"/>
@@ -1276,6 +1658,7 @@
         </w:rPr>
         <w:t xml:space="preserve"> request, </w:t>
       </w:r>
+      <w:proofErr w:type="spellStart"/>
       <w:r>
         <w:rPr>
           <w:rFonts w:ascii="Cascadia Mono" w:hAnsi="Cascadia Mono" w:cs="Cascadia Mono"/>
@@ -1287,16 +1670,41 @@
         </w:rPr>
         <w:t>CancellationToken</w:t>
       </w:r>
-      <w:r>
-        <w:rPr>
-          <w:rFonts w:ascii="Cascadia Mono" w:hAnsi="Cascadia Mono" w:cs="Cascadia Mono"/>
-          <w:color w:val="000000"/>
-          <w:kern w:val="0"/>
-          <w:sz w:val="19"/>
-          <w:szCs w:val="19"/>
-          <w:highlight w:val="white"/>
-        </w:rPr>
-        <w:t xml:space="preserve"> cancellationToken)</w:t>
+      <w:proofErr w:type="spellEnd"/>
+      <w:r>
+        <w:rPr>
+          <w:rFonts w:ascii="Cascadia Mono" w:hAnsi="Cascadia Mono" w:cs="Cascadia Mono"/>
+          <w:color w:val="000000"/>
+          <w:kern w:val="0"/>
+          <w:sz w:val="19"/>
+          <w:szCs w:val="19"/>
+          <w:highlight w:val="white"/>
+        </w:rPr>
+        <w:t xml:space="preserve"> </w:t>
+      </w:r>
+      <w:proofErr w:type="spellStart"/>
+      <w:r>
+        <w:rPr>
+          <w:rFonts w:ascii="Cascadia Mono" w:hAnsi="Cascadia Mono" w:cs="Cascadia Mono"/>
+          <w:color w:val="000000"/>
+          <w:kern w:val="0"/>
+          <w:sz w:val="19"/>
+          <w:szCs w:val="19"/>
+          <w:highlight w:val="white"/>
+        </w:rPr>
+        <w:t>cancellationToken</w:t>
+      </w:r>
+      <w:proofErr w:type="spellEnd"/>
+      <w:r>
+        <w:rPr>
+          <w:rFonts w:ascii="Cascadia Mono" w:hAnsi="Cascadia Mono" w:cs="Cascadia Mono"/>
+          <w:color w:val="000000"/>
+          <w:kern w:val="0"/>
+          <w:sz w:val="19"/>
+          <w:szCs w:val="19"/>
+          <w:highlight w:val="white"/>
+        </w:rPr>
+        <w:t>)</w:t>
       </w:r>
     </w:p>
     <w:p>
@@ -1345,8 +1753,45 @@
           <w:szCs w:val="19"/>
           <w:highlight w:val="white"/>
         </w:rPr>
-        <w:t xml:space="preserve"> _dataStore.GetAllMProducts();</w:t>
-      </w:r>
+        <w:t xml:space="preserve"> _</w:t>
+      </w:r>
+      <w:proofErr w:type="spellStart"/>
+      <w:r>
+        <w:rPr>
+          <w:rFonts w:ascii="Cascadia Mono" w:hAnsi="Cascadia Mono" w:cs="Cascadia Mono"/>
+          <w:color w:val="000000"/>
+          <w:kern w:val="0"/>
+          <w:sz w:val="19"/>
+          <w:szCs w:val="19"/>
+          <w:highlight w:val="white"/>
+        </w:rPr>
+        <w:t>dataStore.GetAllMProducts</w:t>
+      </w:r>
+      <w:proofErr w:type="spellEnd"/>
+      <w:r>
+        <w:rPr>
+          <w:rFonts w:ascii="Cascadia Mono" w:hAnsi="Cascadia Mono" w:cs="Cascadia Mono"/>
+          <w:color w:val="000000"/>
+          <w:kern w:val="0"/>
+          <w:sz w:val="19"/>
+          <w:szCs w:val="19"/>
+          <w:highlight w:val="white"/>
+        </w:rPr>
+        <w:t>(</w:t>
+      </w:r>
+      <w:proofErr w:type="gramStart"/>
+      <w:r>
+        <w:rPr>
+          <w:rFonts w:ascii="Cascadia Mono" w:hAnsi="Cascadia Mono" w:cs="Cascadia Mono"/>
+          <w:color w:val="000000"/>
+          <w:kern w:val="0"/>
+          <w:sz w:val="19"/>
+          <w:szCs w:val="19"/>
+          <w:highlight w:val="white"/>
+        </w:rPr>
+        <w:t>);</w:t>
+      </w:r>
+      <w:proofErr w:type="gramEnd"/>
     </w:p>
     <w:p>
       <w:pPr>
@@ -1432,6 +1877,7 @@
         </w:rPr>
         <w:t xml:space="preserve"> </w:t>
       </w:r>
+      <w:proofErr w:type="spellStart"/>
       <w:r>
         <w:rPr>
           <w:rFonts w:ascii="Cascadia Mono" w:hAnsi="Cascadia Mono" w:cs="Cascadia Mono"/>
@@ -1443,6 +1889,7 @@
         </w:rPr>
         <w:t>readonly</w:t>
       </w:r>
+      <w:proofErr w:type="spellEnd"/>
       <w:r>
         <w:rPr>
           <w:rFonts w:ascii="Cascadia Mono" w:hAnsi="Cascadia Mono" w:cs="Cascadia Mono"/>
@@ -1454,6 +1901,7 @@
         </w:rPr>
         <w:t xml:space="preserve"> </w:t>
       </w:r>
+      <w:proofErr w:type="spellStart"/>
       <w:r>
         <w:rPr>
           <w:rFonts w:ascii="Cascadia Mono" w:hAnsi="Cascadia Mono" w:cs="Cascadia Mono"/>
@@ -1465,17 +1913,31 @@
         </w:rPr>
         <w:t>ISender</w:t>
       </w:r>
-      <w:r>
-        <w:rPr>
-          <w:rFonts w:ascii="Cascadia Mono" w:hAnsi="Cascadia Mono" w:cs="Cascadia Mono"/>
-          <w:color w:val="000000"/>
-          <w:kern w:val="0"/>
-          <w:sz w:val="19"/>
-          <w:szCs w:val="19"/>
-          <w:highlight w:val="white"/>
-        </w:rPr>
-        <w:t xml:space="preserve"> _sender;</w:t>
-      </w:r>
+      <w:proofErr w:type="spellEnd"/>
+      <w:r>
+        <w:rPr>
+          <w:rFonts w:ascii="Cascadia Mono" w:hAnsi="Cascadia Mono" w:cs="Cascadia Mono"/>
+          <w:color w:val="000000"/>
+          <w:kern w:val="0"/>
+          <w:sz w:val="19"/>
+          <w:szCs w:val="19"/>
+          <w:highlight w:val="white"/>
+        </w:rPr>
+        <w:t xml:space="preserve"> _</w:t>
+      </w:r>
+      <w:proofErr w:type="gramStart"/>
+      <w:r>
+        <w:rPr>
+          <w:rFonts w:ascii="Cascadia Mono" w:hAnsi="Cascadia Mono" w:cs="Cascadia Mono"/>
+          <w:color w:val="000000"/>
+          <w:kern w:val="0"/>
+          <w:sz w:val="19"/>
+          <w:szCs w:val="19"/>
+          <w:highlight w:val="white"/>
+        </w:rPr>
+        <w:t>sender;</w:t>
+      </w:r>
+      <w:proofErr w:type="gramEnd"/>
     </w:p>
     <w:p>
       <w:pPr>
@@ -1514,6 +1976,8 @@
         </w:rPr>
         <w:t xml:space="preserve"> </w:t>
       </w:r>
+      <w:proofErr w:type="spellStart"/>
+      <w:proofErr w:type="gramStart"/>
       <w:r>
         <w:rPr>
           <w:rFonts w:ascii="Cascadia Mono" w:hAnsi="Cascadia Mono" w:cs="Cascadia Mono"/>
@@ -1525,6 +1989,7 @@
         </w:rPr>
         <w:t>MProductController</w:t>
       </w:r>
+      <w:proofErr w:type="spellEnd"/>
       <w:r>
         <w:rPr>
           <w:rFonts w:ascii="Cascadia Mono" w:hAnsi="Cascadia Mono" w:cs="Cascadia Mono"/>
@@ -1536,6 +2001,8 @@
         </w:rPr>
         <w:t>(</w:t>
       </w:r>
+      <w:proofErr w:type="spellStart"/>
+      <w:proofErr w:type="gramEnd"/>
       <w:r>
         <w:rPr>
           <w:rFonts w:ascii="Cascadia Mono" w:hAnsi="Cascadia Mono" w:cs="Cascadia Mono"/>
@@ -1547,6 +2014,7 @@
         </w:rPr>
         <w:t>ISender</w:t>
       </w:r>
+      <w:proofErr w:type="spellEnd"/>
       <w:r>
         <w:rPr>
           <w:rFonts w:ascii="Cascadia Mono" w:hAnsi="Cascadia Mono" w:cs="Cascadia Mono"/>
@@ -1610,8 +2078,21 @@
           <w:szCs w:val="19"/>
           <w:highlight w:val="white"/>
         </w:rPr>
-        <w:t xml:space="preserve">    _sender = sender;</w:t>
-      </w:r>
+        <w:t xml:space="preserve">    _sender = </w:t>
+      </w:r>
+      <w:proofErr w:type="gramStart"/>
+      <w:r>
+        <w:rPr>
+          <w:rFonts w:ascii="Cascadia Mono" w:hAnsi="Cascadia Mono" w:cs="Cascadia Mono"/>
+          <w:color w:val="000000"/>
+          <w:kern w:val="0"/>
+          <w:sz w:val="19"/>
+          <w:szCs w:val="19"/>
+          <w:highlight w:val="white"/>
+        </w:rPr>
+        <w:t>sender;</w:t>
+      </w:r>
+      <w:proofErr w:type="gramEnd"/>
     </w:p>
     <w:p>
       <w:pPr>
@@ -1666,6 +2147,7 @@
         </w:rPr>
         <w:t>[</w:t>
       </w:r>
+      <w:proofErr w:type="spellStart"/>
       <w:r>
         <w:rPr>
           <w:rFonts w:ascii="Cascadia Mono" w:hAnsi="Cascadia Mono" w:cs="Cascadia Mono"/>
@@ -1677,6 +2159,7 @@
         </w:rPr>
         <w:t>HttpGet</w:t>
       </w:r>
+      <w:proofErr w:type="spellEnd"/>
       <w:r>
         <w:rPr>
           <w:rFonts w:ascii="Cascadia Mono" w:hAnsi="Cascadia Mono" w:cs="Cascadia Mono"/>
@@ -1790,7 +2273,44 @@
           <w:szCs w:val="19"/>
           <w:highlight w:val="white"/>
         </w:rPr>
-        <w:t>&gt; GetMProducts()</w:t>
+        <w:t xml:space="preserve">&gt; </w:t>
+      </w:r>
+      <w:proofErr w:type="spellStart"/>
+      <w:proofErr w:type="gramStart"/>
+      <w:r>
+        <w:rPr>
+          <w:rFonts w:ascii="Cascadia Mono" w:hAnsi="Cascadia Mono" w:cs="Cascadia Mono"/>
+          <w:color w:val="000000"/>
+          <w:kern w:val="0"/>
+          <w:sz w:val="19"/>
+          <w:szCs w:val="19"/>
+          <w:highlight w:val="white"/>
+        </w:rPr>
+        <w:t>GetMProducts</w:t>
+      </w:r>
+      <w:proofErr w:type="spellEnd"/>
+      <w:r>
+        <w:rPr>
+          <w:rFonts w:ascii="Cascadia Mono" w:hAnsi="Cascadia Mono" w:cs="Cascadia Mono"/>
+          <w:color w:val="000000"/>
+          <w:kern w:val="0"/>
+          <w:sz w:val="19"/>
+          <w:szCs w:val="19"/>
+          <w:highlight w:val="white"/>
+        </w:rPr>
+        <w:t>(</w:t>
+      </w:r>
+      <w:proofErr w:type="gramEnd"/>
+      <w:r>
+        <w:rPr>
+          <w:rFonts w:ascii="Cascadia Mono" w:hAnsi="Cascadia Mono" w:cs="Cascadia Mono"/>
+          <w:color w:val="000000"/>
+          <w:kern w:val="0"/>
+          <w:sz w:val="19"/>
+          <w:szCs w:val="19"/>
+          <w:highlight w:val="white"/>
+        </w:rPr>
+        <w:t>)</w:t>
       </w:r>
     </w:p>
     <w:p>
@@ -1888,7 +2408,33 @@
           <w:szCs w:val="19"/>
           <w:highlight w:val="white"/>
         </w:rPr>
-        <w:t xml:space="preserve"> _sender.Send(</w:t>
+        <w:t xml:space="preserve"> _</w:t>
+      </w:r>
+      <w:proofErr w:type="spellStart"/>
+      <w:proofErr w:type="gramStart"/>
+      <w:r>
+        <w:rPr>
+          <w:rFonts w:ascii="Cascadia Mono" w:hAnsi="Cascadia Mono" w:cs="Cascadia Mono"/>
+          <w:color w:val="000000"/>
+          <w:kern w:val="0"/>
+          <w:sz w:val="19"/>
+          <w:szCs w:val="19"/>
+          <w:highlight w:val="white"/>
+        </w:rPr>
+        <w:t>sender.Send</w:t>
+      </w:r>
+      <w:proofErr w:type="spellEnd"/>
+      <w:proofErr w:type="gramEnd"/>
+      <w:r>
+        <w:rPr>
+          <w:rFonts w:ascii="Cascadia Mono" w:hAnsi="Cascadia Mono" w:cs="Cascadia Mono"/>
+          <w:color w:val="000000"/>
+          <w:kern w:val="0"/>
+          <w:sz w:val="19"/>
+          <w:szCs w:val="19"/>
+          <w:highlight w:val="white"/>
+        </w:rPr>
+        <w:t>(</w:t>
       </w:r>
       <w:r>
         <w:rPr>
@@ -1912,6 +2458,8 @@
         </w:rPr>
         <w:t xml:space="preserve"> </w:t>
       </w:r>
+      <w:proofErr w:type="spellStart"/>
+      <w:proofErr w:type="gramStart"/>
       <w:r>
         <w:rPr>
           <w:rFonts w:ascii="Cascadia Mono" w:hAnsi="Cascadia Mono" w:cs="Cascadia Mono"/>
@@ -1923,17 +2471,43 @@
         </w:rPr>
         <w:t>GetMProductQuery</w:t>
       </w:r>
-      <w:r>
-        <w:rPr>
-          <w:rFonts w:ascii="Cascadia Mono" w:hAnsi="Cascadia Mono" w:cs="Cascadia Mono"/>
-          <w:color w:val="000000"/>
-          <w:kern w:val="0"/>
-          <w:sz w:val="19"/>
-          <w:szCs w:val="19"/>
-          <w:highlight w:val="white"/>
-        </w:rPr>
-        <w:t>());</w:t>
-      </w:r>
+      <w:proofErr w:type="spellEnd"/>
+      <w:r>
+        <w:rPr>
+          <w:rFonts w:ascii="Cascadia Mono" w:hAnsi="Cascadia Mono" w:cs="Cascadia Mono"/>
+          <w:color w:val="000000"/>
+          <w:kern w:val="0"/>
+          <w:sz w:val="19"/>
+          <w:szCs w:val="19"/>
+          <w:highlight w:val="white"/>
+        </w:rPr>
+        <w:t>(</w:t>
+      </w:r>
+      <w:proofErr w:type="gramEnd"/>
+      <w:r>
+        <w:rPr>
+          <w:rFonts w:ascii="Cascadia Mono" w:hAnsi="Cascadia Mono" w:cs="Cascadia Mono"/>
+          <w:color w:val="000000"/>
+          <w:kern w:val="0"/>
+          <w:sz w:val="19"/>
+          <w:szCs w:val="19"/>
+          <w:highlight w:val="white"/>
+        </w:rPr>
+        <w:t>)</w:t>
+      </w:r>
+      <w:proofErr w:type="gramStart"/>
+      <w:r>
+        <w:rPr>
+          <w:rFonts w:ascii="Cascadia Mono" w:hAnsi="Cascadia Mono" w:cs="Cascadia Mono"/>
+          <w:color w:val="000000"/>
+          <w:kern w:val="0"/>
+          <w:sz w:val="19"/>
+          <w:szCs w:val="19"/>
+          <w:highlight w:val="white"/>
+        </w:rPr>
+        <w:t>);</w:t>
+      </w:r>
+      <w:proofErr w:type="gramEnd"/>
     </w:p>
     <w:p>
       <w:pPr>
@@ -1981,8 +2555,21 @@
           <w:szCs w:val="19"/>
           <w:highlight w:val="white"/>
         </w:rPr>
-        <w:t xml:space="preserve"> Ok(products);</w:t>
-      </w:r>
+        <w:t xml:space="preserve"> Ok(products</w:t>
+      </w:r>
+      <w:proofErr w:type="gramStart"/>
+      <w:r>
+        <w:rPr>
+          <w:rFonts w:ascii="Cascadia Mono" w:hAnsi="Cascadia Mono" w:cs="Cascadia Mono"/>
+          <w:color w:val="000000"/>
+          <w:kern w:val="0"/>
+          <w:sz w:val="19"/>
+          <w:szCs w:val="19"/>
+          <w:highlight w:val="white"/>
+        </w:rPr>
+        <w:t>);</w:t>
+      </w:r>
+      <w:proofErr w:type="gramEnd"/>
     </w:p>
     <w:p>
       <w:pPr>
@@ -2018,7 +2605,25 @@
         <w:t>n</w:t>
       </w:r>
       <w:r>
-        <w:t>y as classes in the Queries folder for example getproducts by ID</w:t>
+        <w:t xml:space="preserve">y as classes in the Queries </w:t>
+      </w:r>
+      <w:proofErr w:type="gramStart"/>
+      <w:r>
+        <w:t>folder</w:t>
+      </w:r>
+      <w:proofErr w:type="gramEnd"/>
+      <w:r>
+        <w:t xml:space="preserve"> for example </w:t>
+      </w:r>
+      <w:proofErr w:type="spellStart"/>
+      <w:proofErr w:type="gramStart"/>
+      <w:r>
+        <w:t>getproducts</w:t>
+      </w:r>
+      <w:proofErr w:type="spellEnd"/>
+      <w:proofErr w:type="gramEnd"/>
+      <w:r>
+        <w:t xml:space="preserve"> by ID</w:t>
       </w:r>
     </w:p>
     <w:p>
@@ -2083,6 +2688,8 @@
         </w:rPr>
         <w:t xml:space="preserve"> </w:t>
       </w:r>
+      <w:proofErr w:type="spellStart"/>
+      <w:proofErr w:type="gramStart"/>
       <w:r>
         <w:rPr>
           <w:rFonts w:ascii="Cascadia Mono" w:hAnsi="Cascadia Mono" w:cs="Cascadia Mono"/>
@@ -2094,6 +2701,7 @@
         </w:rPr>
         <w:t>GetMProductbyIDQuery</w:t>
       </w:r>
+      <w:proofErr w:type="spellEnd"/>
       <w:r>
         <w:rPr>
           <w:rFonts w:ascii="Cascadia Mono" w:hAnsi="Cascadia Mono" w:cs="Cascadia Mono"/>
@@ -2105,6 +2713,7 @@
         </w:rPr>
         <w:t>(</w:t>
       </w:r>
+      <w:proofErr w:type="gramEnd"/>
       <w:r>
         <w:rPr>
           <w:rFonts w:ascii="Cascadia Mono" w:hAnsi="Cascadia Mono" w:cs="Cascadia Mono"/>
@@ -2125,8 +2734,21 @@
           <w:szCs w:val="19"/>
           <w:highlight w:val="white"/>
         </w:rPr>
-        <w:t xml:space="preserve"> ID):</w:t>
-      </w:r>
+        <w:t xml:space="preserve"> ID</w:t>
+      </w:r>
+      <w:proofErr w:type="gramStart"/>
+      <w:r>
+        <w:rPr>
+          <w:rFonts w:ascii="Cascadia Mono" w:hAnsi="Cascadia Mono" w:cs="Cascadia Mono"/>
+          <w:color w:val="000000"/>
+          <w:kern w:val="0"/>
+          <w:sz w:val="19"/>
+          <w:szCs w:val="19"/>
+          <w:highlight w:val="white"/>
+        </w:rPr>
+        <w:t>):</w:t>
+      </w:r>
+      <w:proofErr w:type="spellStart"/>
       <w:r>
         <w:rPr>
           <w:rFonts w:ascii="Cascadia Mono" w:hAnsi="Cascadia Mono" w:cs="Cascadia Mono"/>
@@ -2138,6 +2760,8 @@
         </w:rPr>
         <w:t>IRequest</w:t>
       </w:r>
+      <w:proofErr w:type="spellEnd"/>
+      <w:proofErr w:type="gramEnd"/>
       <w:r>
         <w:rPr>
           <w:rFonts w:ascii="Cascadia Mono" w:hAnsi="Cascadia Mono" w:cs="Cascadia Mono"/>
@@ -2149,6 +2773,7 @@
         </w:rPr>
         <w:t>&lt;</w:t>
       </w:r>
+      <w:proofErr w:type="spellStart"/>
       <w:r>
         <w:rPr>
           <w:rFonts w:ascii="Cascadia Mono" w:hAnsi="Cascadia Mono" w:cs="Cascadia Mono"/>
@@ -2160,6 +2785,8 @@
         </w:rPr>
         <w:t>MProduct</w:t>
       </w:r>
+      <w:proofErr w:type="spellEnd"/>
+      <w:proofErr w:type="gramStart"/>
       <w:r>
         <w:rPr>
           <w:rFonts w:ascii="Cascadia Mono" w:hAnsi="Cascadia Mono" w:cs="Cascadia Mono"/>
@@ -2171,6 +2798,7 @@
         </w:rPr>
         <w:t>&gt;;</w:t>
       </w:r>
+      <w:proofErr w:type="gramEnd"/>
     </w:p>
     <w:p>
       <w:pPr>
@@ -2253,6 +2881,7 @@
         </w:rPr>
         <w:t xml:space="preserve"> </w:t>
       </w:r>
+      <w:proofErr w:type="spellStart"/>
       <w:r>
         <w:rPr>
           <w:rFonts w:ascii="Cascadia Mono" w:hAnsi="Cascadia Mono" w:cs="Cascadia Mono"/>
@@ -2264,6 +2893,7 @@
         </w:rPr>
         <w:t>GetMProductByHandler</w:t>
       </w:r>
+      <w:proofErr w:type="spellEnd"/>
       <w:r>
         <w:rPr>
           <w:rFonts w:ascii="Cascadia Mono" w:hAnsi="Cascadia Mono" w:cs="Cascadia Mono"/>
@@ -2292,6 +2922,7 @@
           <w:highlight w:val="white"/>
         </w:rPr>
       </w:pPr>
+      <w:proofErr w:type="spellStart"/>
       <w:r>
         <w:rPr>
           <w:rFonts w:ascii="Cascadia Mono" w:hAnsi="Cascadia Mono" w:cs="Cascadia Mono"/>
@@ -2303,6 +2934,7 @@
         </w:rPr>
         <w:t>IRequestHandler</w:t>
       </w:r>
+      <w:proofErr w:type="spellEnd"/>
       <w:r>
         <w:rPr>
           <w:rFonts w:ascii="Cascadia Mono" w:hAnsi="Cascadia Mono" w:cs="Cascadia Mono"/>
@@ -2314,6 +2946,7 @@
         </w:rPr>
         <w:t>&lt;</w:t>
       </w:r>
+      <w:proofErr w:type="spellStart"/>
       <w:r>
         <w:rPr>
           <w:rFonts w:ascii="Cascadia Mono" w:hAnsi="Cascadia Mono" w:cs="Cascadia Mono"/>
@@ -2325,6 +2958,7 @@
         </w:rPr>
         <w:t>GetMProductbyIDQuery</w:t>
       </w:r>
+      <w:proofErr w:type="spellEnd"/>
       <w:r>
         <w:rPr>
           <w:rFonts w:ascii="Cascadia Mono" w:hAnsi="Cascadia Mono" w:cs="Cascadia Mono"/>
@@ -2336,6 +2970,7 @@
         </w:rPr>
         <w:t xml:space="preserve">, </w:t>
       </w:r>
+      <w:proofErr w:type="spellStart"/>
       <w:r>
         <w:rPr>
           <w:rFonts w:ascii="Cascadia Mono" w:hAnsi="Cascadia Mono" w:cs="Cascadia Mono"/>
@@ -2347,6 +2982,7 @@
         </w:rPr>
         <w:t>MProduct</w:t>
       </w:r>
+      <w:proofErr w:type="spellEnd"/>
       <w:r>
         <w:rPr>
           <w:rFonts w:ascii="Cascadia Mono" w:hAnsi="Cascadia Mono" w:cs="Cascadia Mono"/>
@@ -2434,6 +3070,7 @@
         </w:rPr>
         <w:t xml:space="preserve"> </w:t>
       </w:r>
+      <w:proofErr w:type="spellStart"/>
       <w:r>
         <w:rPr>
           <w:rFonts w:ascii="Cascadia Mono" w:hAnsi="Cascadia Mono" w:cs="Cascadia Mono"/>
@@ -2445,6 +3082,7 @@
         </w:rPr>
         <w:t>readonly</w:t>
       </w:r>
+      <w:proofErr w:type="spellEnd"/>
       <w:r>
         <w:rPr>
           <w:rFonts w:ascii="Cascadia Mono" w:hAnsi="Cascadia Mono" w:cs="Cascadia Mono"/>
@@ -2456,6 +3094,7 @@
         </w:rPr>
         <w:t xml:space="preserve"> </w:t>
       </w:r>
+      <w:proofErr w:type="spellStart"/>
       <w:r>
         <w:rPr>
           <w:rFonts w:ascii="Cascadia Mono" w:hAnsi="Cascadia Mono" w:cs="Cascadia Mono"/>
@@ -2467,17 +3106,44 @@
         </w:rPr>
         <w:t>MFakeDataStore</w:t>
       </w:r>
-      <w:r>
-        <w:rPr>
-          <w:rFonts w:ascii="Cascadia Mono" w:hAnsi="Cascadia Mono" w:cs="Cascadia Mono"/>
-          <w:color w:val="000000"/>
-          <w:kern w:val="0"/>
-          <w:sz w:val="19"/>
-          <w:szCs w:val="19"/>
-          <w:highlight w:val="white"/>
-        </w:rPr>
-        <w:t xml:space="preserve"> _dataStore;</w:t>
-      </w:r>
+      <w:proofErr w:type="spellEnd"/>
+      <w:r>
+        <w:rPr>
+          <w:rFonts w:ascii="Cascadia Mono" w:hAnsi="Cascadia Mono" w:cs="Cascadia Mono"/>
+          <w:color w:val="000000"/>
+          <w:kern w:val="0"/>
+          <w:sz w:val="19"/>
+          <w:szCs w:val="19"/>
+          <w:highlight w:val="white"/>
+        </w:rPr>
+        <w:t xml:space="preserve"> _</w:t>
+      </w:r>
+      <w:proofErr w:type="spellStart"/>
+      <w:proofErr w:type="gramStart"/>
+      <w:r>
+        <w:rPr>
+          <w:rFonts w:ascii="Cascadia Mono" w:hAnsi="Cascadia Mono" w:cs="Cascadia Mono"/>
+          <w:color w:val="000000"/>
+          <w:kern w:val="0"/>
+          <w:sz w:val="19"/>
+          <w:szCs w:val="19"/>
+          <w:highlight w:val="white"/>
+        </w:rPr>
+        <w:t>dataStore</w:t>
+      </w:r>
+      <w:proofErr w:type="spellEnd"/>
+      <w:r>
+        <w:rPr>
+          <w:rFonts w:ascii="Cascadia Mono" w:hAnsi="Cascadia Mono" w:cs="Cascadia Mono"/>
+          <w:color w:val="000000"/>
+          <w:kern w:val="0"/>
+          <w:sz w:val="19"/>
+          <w:szCs w:val="19"/>
+          <w:highlight w:val="white"/>
+        </w:rPr>
+        <w:t>;</w:t>
+      </w:r>
+      <w:proofErr w:type="gramEnd"/>
     </w:p>
     <w:p>
       <w:pPr>
@@ -2527,6 +3193,8 @@
         </w:rPr>
         <w:t xml:space="preserve"> </w:t>
       </w:r>
+      <w:proofErr w:type="spellStart"/>
+      <w:proofErr w:type="gramStart"/>
       <w:r>
         <w:rPr>
           <w:rFonts w:ascii="Cascadia Mono" w:hAnsi="Cascadia Mono" w:cs="Cascadia Mono"/>
@@ -2538,6 +3206,7 @@
         </w:rPr>
         <w:t>GetMProductByHandler</w:t>
       </w:r>
+      <w:proofErr w:type="spellEnd"/>
       <w:r>
         <w:rPr>
           <w:rFonts w:ascii="Cascadia Mono" w:hAnsi="Cascadia Mono" w:cs="Cascadia Mono"/>
@@ -2549,6 +3218,8 @@
         </w:rPr>
         <w:t>(</w:t>
       </w:r>
+      <w:proofErr w:type="spellStart"/>
+      <w:proofErr w:type="gramEnd"/>
       <w:r>
         <w:rPr>
           <w:rFonts w:ascii="Cascadia Mono" w:hAnsi="Cascadia Mono" w:cs="Cascadia Mono"/>
@@ -2560,16 +3231,41 @@
         </w:rPr>
         <w:t>MFakeDataStore</w:t>
       </w:r>
-      <w:r>
-        <w:rPr>
-          <w:rFonts w:ascii="Cascadia Mono" w:hAnsi="Cascadia Mono" w:cs="Cascadia Mono"/>
-          <w:color w:val="000000"/>
-          <w:kern w:val="0"/>
-          <w:sz w:val="19"/>
-          <w:szCs w:val="19"/>
-          <w:highlight w:val="white"/>
-        </w:rPr>
-        <w:t xml:space="preserve"> dataStore)</w:t>
+      <w:proofErr w:type="spellEnd"/>
+      <w:r>
+        <w:rPr>
+          <w:rFonts w:ascii="Cascadia Mono" w:hAnsi="Cascadia Mono" w:cs="Cascadia Mono"/>
+          <w:color w:val="000000"/>
+          <w:kern w:val="0"/>
+          <w:sz w:val="19"/>
+          <w:szCs w:val="19"/>
+          <w:highlight w:val="white"/>
+        </w:rPr>
+        <w:t xml:space="preserve"> </w:t>
+      </w:r>
+      <w:proofErr w:type="spellStart"/>
+      <w:r>
+        <w:rPr>
+          <w:rFonts w:ascii="Cascadia Mono" w:hAnsi="Cascadia Mono" w:cs="Cascadia Mono"/>
+          <w:color w:val="000000"/>
+          <w:kern w:val="0"/>
+          <w:sz w:val="19"/>
+          <w:szCs w:val="19"/>
+          <w:highlight w:val="white"/>
+        </w:rPr>
+        <w:t>dataStore</w:t>
+      </w:r>
+      <w:proofErr w:type="spellEnd"/>
+      <w:r>
+        <w:rPr>
+          <w:rFonts w:ascii="Cascadia Mono" w:hAnsi="Cascadia Mono" w:cs="Cascadia Mono"/>
+          <w:color w:val="000000"/>
+          <w:kern w:val="0"/>
+          <w:sz w:val="19"/>
+          <w:szCs w:val="19"/>
+          <w:highlight w:val="white"/>
+        </w:rPr>
+        <w:t>)</w:t>
       </w:r>
     </w:p>
     <w:p>
@@ -2623,8 +3319,58 @@
           <w:szCs w:val="19"/>
           <w:highlight w:val="white"/>
         </w:rPr>
-        <w:t xml:space="preserve">         _dataStore = dataStore;</w:t>
-      </w:r>
+        <w:t xml:space="preserve">         _</w:t>
+      </w:r>
+      <w:proofErr w:type="spellStart"/>
+      <w:r>
+        <w:rPr>
+          <w:rFonts w:ascii="Cascadia Mono" w:hAnsi="Cascadia Mono" w:cs="Cascadia Mono"/>
+          <w:color w:val="000000"/>
+          <w:kern w:val="0"/>
+          <w:sz w:val="19"/>
+          <w:szCs w:val="19"/>
+          <w:highlight w:val="white"/>
+        </w:rPr>
+        <w:t>dataStore</w:t>
+      </w:r>
+      <w:proofErr w:type="spellEnd"/>
+      <w:r>
+        <w:rPr>
+          <w:rFonts w:ascii="Cascadia Mono" w:hAnsi="Cascadia Mono" w:cs="Cascadia Mono"/>
+          <w:color w:val="000000"/>
+          <w:kern w:val="0"/>
+          <w:sz w:val="19"/>
+          <w:szCs w:val="19"/>
+          <w:highlight w:val="white"/>
+        </w:rPr>
+        <w:t xml:space="preserve"> = </w:t>
+      </w:r>
+      <w:proofErr w:type="spellStart"/>
+      <w:proofErr w:type="gramStart"/>
+      <w:r>
+        <w:rPr>
+          <w:rFonts w:ascii="Cascadia Mono" w:hAnsi="Cascadia Mono" w:cs="Cascadia Mono"/>
+          <w:color w:val="000000"/>
+          <w:kern w:val="0"/>
+          <w:sz w:val="19"/>
+          <w:szCs w:val="19"/>
+          <w:highlight w:val="white"/>
+        </w:rPr>
+        <w:t>dataStore</w:t>
+      </w:r>
+      <w:proofErr w:type="spellEnd"/>
+      <w:r>
+        <w:rPr>
+          <w:rFonts w:ascii="Cascadia Mono" w:hAnsi="Cascadia Mono" w:cs="Cascadia Mono"/>
+          <w:color w:val="000000"/>
+          <w:kern w:val="0"/>
+          <w:sz w:val="19"/>
+          <w:szCs w:val="19"/>
+          <w:highlight w:val="white"/>
+        </w:rPr>
+        <w:t>;</w:t>
+      </w:r>
+      <w:proofErr w:type="gramEnd"/>
     </w:p>
     <w:p>
       <w:pPr>
@@ -2745,6 +3491,7 @@
         </w:rPr>
         <w:t>&lt;</w:t>
       </w:r>
+      <w:proofErr w:type="spellStart"/>
       <w:r>
         <w:rPr>
           <w:rFonts w:ascii="Cascadia Mono" w:hAnsi="Cascadia Mono" w:cs="Cascadia Mono"/>
@@ -2756,17 +3503,32 @@
         </w:rPr>
         <w:t>MProduct</w:t>
       </w:r>
-      <w:r>
-        <w:rPr>
-          <w:rFonts w:ascii="Cascadia Mono" w:hAnsi="Cascadia Mono" w:cs="Cascadia Mono"/>
-          <w:color w:val="000000"/>
-          <w:kern w:val="0"/>
-          <w:sz w:val="19"/>
-          <w:szCs w:val="19"/>
-          <w:highlight w:val="white"/>
-        </w:rPr>
-        <w:t>&gt; Handle(</w:t>
-      </w:r>
+      <w:proofErr w:type="spellEnd"/>
+      <w:r>
+        <w:rPr>
+          <w:rFonts w:ascii="Cascadia Mono" w:hAnsi="Cascadia Mono" w:cs="Cascadia Mono"/>
+          <w:color w:val="000000"/>
+          <w:kern w:val="0"/>
+          <w:sz w:val="19"/>
+          <w:szCs w:val="19"/>
+          <w:highlight w:val="white"/>
+        </w:rPr>
+        <w:t xml:space="preserve">&gt; </w:t>
+      </w:r>
+      <w:proofErr w:type="gramStart"/>
+      <w:r>
+        <w:rPr>
+          <w:rFonts w:ascii="Cascadia Mono" w:hAnsi="Cascadia Mono" w:cs="Cascadia Mono"/>
+          <w:color w:val="000000"/>
+          <w:kern w:val="0"/>
+          <w:sz w:val="19"/>
+          <w:szCs w:val="19"/>
+          <w:highlight w:val="white"/>
+        </w:rPr>
+        <w:t>Handle(</w:t>
+      </w:r>
+      <w:proofErr w:type="spellStart"/>
+      <w:proofErr w:type="gramEnd"/>
       <w:r>
         <w:rPr>
           <w:rFonts w:ascii="Cascadia Mono" w:hAnsi="Cascadia Mono" w:cs="Cascadia Mono"/>
@@ -2778,6 +3540,7 @@
         </w:rPr>
         <w:t>GetMProductbyIDQuery</w:t>
       </w:r>
+      <w:proofErr w:type="spellEnd"/>
       <w:r>
         <w:rPr>
           <w:rFonts w:ascii="Cascadia Mono" w:hAnsi="Cascadia Mono" w:cs="Cascadia Mono"/>
@@ -2789,6 +3552,7 @@
         </w:rPr>
         <w:t xml:space="preserve"> request, </w:t>
       </w:r>
+      <w:proofErr w:type="spellStart"/>
       <w:r>
         <w:rPr>
           <w:rFonts w:ascii="Cascadia Mono" w:hAnsi="Cascadia Mono" w:cs="Cascadia Mono"/>
@@ -2800,16 +3564,41 @@
         </w:rPr>
         <w:t>CancellationToken</w:t>
       </w:r>
-      <w:r>
-        <w:rPr>
-          <w:rFonts w:ascii="Cascadia Mono" w:hAnsi="Cascadia Mono" w:cs="Cascadia Mono"/>
-          <w:color w:val="000000"/>
-          <w:kern w:val="0"/>
-          <w:sz w:val="19"/>
-          <w:szCs w:val="19"/>
-          <w:highlight w:val="white"/>
-        </w:rPr>
-        <w:t xml:space="preserve"> cancellationToken)</w:t>
+      <w:proofErr w:type="spellEnd"/>
+      <w:r>
+        <w:rPr>
+          <w:rFonts w:ascii="Cascadia Mono" w:hAnsi="Cascadia Mono" w:cs="Cascadia Mono"/>
+          <w:color w:val="000000"/>
+          <w:kern w:val="0"/>
+          <w:sz w:val="19"/>
+          <w:szCs w:val="19"/>
+          <w:highlight w:val="white"/>
+        </w:rPr>
+        <w:t xml:space="preserve"> </w:t>
+      </w:r>
+      <w:proofErr w:type="spellStart"/>
+      <w:r>
+        <w:rPr>
+          <w:rFonts w:ascii="Cascadia Mono" w:hAnsi="Cascadia Mono" w:cs="Cascadia Mono"/>
+          <w:color w:val="000000"/>
+          <w:kern w:val="0"/>
+          <w:sz w:val="19"/>
+          <w:szCs w:val="19"/>
+          <w:highlight w:val="white"/>
+        </w:rPr>
+        <w:t>cancellationToken</w:t>
+      </w:r>
+      <w:proofErr w:type="spellEnd"/>
+      <w:r>
+        <w:rPr>
+          <w:rFonts w:ascii="Cascadia Mono" w:hAnsi="Cascadia Mono" w:cs="Cascadia Mono"/>
+          <w:color w:val="000000"/>
+          <w:kern w:val="0"/>
+          <w:sz w:val="19"/>
+          <w:szCs w:val="19"/>
+          <w:highlight w:val="white"/>
+        </w:rPr>
+        <w:t>)</w:t>
       </w:r>
     </w:p>
     <w:p>
@@ -2858,8 +3647,45 @@
           <w:szCs w:val="19"/>
           <w:highlight w:val="white"/>
         </w:rPr>
-        <w:t xml:space="preserve"> _dataStore.GetMProductbyID(request.ID);</w:t>
-      </w:r>
+        <w:t xml:space="preserve"> _</w:t>
+      </w:r>
+      <w:proofErr w:type="spellStart"/>
+      <w:r>
+        <w:rPr>
+          <w:rFonts w:ascii="Cascadia Mono" w:hAnsi="Cascadia Mono" w:cs="Cascadia Mono"/>
+          <w:color w:val="000000"/>
+          <w:kern w:val="0"/>
+          <w:sz w:val="19"/>
+          <w:szCs w:val="19"/>
+          <w:highlight w:val="white"/>
+        </w:rPr>
+        <w:t>dataStore.GetMProductbyID</w:t>
+      </w:r>
+      <w:proofErr w:type="spellEnd"/>
+      <w:r>
+        <w:rPr>
+          <w:rFonts w:ascii="Cascadia Mono" w:hAnsi="Cascadia Mono" w:cs="Cascadia Mono"/>
+          <w:color w:val="000000"/>
+          <w:kern w:val="0"/>
+          <w:sz w:val="19"/>
+          <w:szCs w:val="19"/>
+          <w:highlight w:val="white"/>
+        </w:rPr>
+        <w:t>(request.ID</w:t>
+      </w:r>
+      <w:proofErr w:type="gramStart"/>
+      <w:r>
+        <w:rPr>
+          <w:rFonts w:ascii="Cascadia Mono" w:hAnsi="Cascadia Mono" w:cs="Cascadia Mono"/>
+          <w:color w:val="000000"/>
+          <w:kern w:val="0"/>
+          <w:sz w:val="19"/>
+          <w:szCs w:val="19"/>
+          <w:highlight w:val="white"/>
+        </w:rPr>
+        <w:t>);</w:t>
+      </w:r>
+      <w:proofErr w:type="gramEnd"/>
     </w:p>
     <w:p>
       <w:r>
@@ -2908,6 +3734,7 @@
         </w:rPr>
         <w:t xml:space="preserve">  [</w:t>
       </w:r>
+      <w:proofErr w:type="spellStart"/>
       <w:r>
         <w:rPr>
           <w:rFonts w:ascii="Cascadia Mono" w:hAnsi="Cascadia Mono" w:cs="Cascadia Mono"/>
@@ -2919,6 +3746,8 @@
         </w:rPr>
         <w:t>HttpGet</w:t>
       </w:r>
+      <w:proofErr w:type="spellEnd"/>
+      <w:proofErr w:type="gramStart"/>
       <w:r>
         <w:rPr>
           <w:rFonts w:ascii="Cascadia Mono" w:hAnsi="Cascadia Mono" w:cs="Cascadia Mono"/>
@@ -2952,6 +3781,7 @@
         </w:rPr>
         <w:t>{</w:t>
       </w:r>
+      <w:proofErr w:type="gramEnd"/>
       <w:r>
         <w:rPr>
           <w:rFonts w:ascii="Cascadia Mono" w:hAnsi="Cascadia Mono" w:cs="Cascadia Mono"/>
@@ -2974,6 +3804,7 @@
         </w:rPr>
         <w:t>}</w:t>
       </w:r>
+      <w:proofErr w:type="gramStart"/>
       <w:r>
         <w:rPr>
           <w:rFonts w:ascii="Cascadia Mono" w:hAnsi="Cascadia Mono" w:cs="Cascadia Mono"/>
@@ -2994,7 +3825,19 @@
           <w:szCs w:val="19"/>
           <w:highlight w:val="white"/>
         </w:rPr>
-        <w:t>,Name =</w:t>
+        <w:t>,Name</w:t>
+      </w:r>
+      <w:proofErr w:type="gramEnd"/>
+      <w:r>
+        <w:rPr>
+          <w:rFonts w:ascii="Cascadia Mono" w:hAnsi="Cascadia Mono" w:cs="Cascadia Mono"/>
+          <w:color w:val="000000"/>
+          <w:kern w:val="0"/>
+          <w:sz w:val="19"/>
+          <w:szCs w:val="19"/>
+          <w:highlight w:val="white"/>
+        </w:rPr>
+        <w:t xml:space="preserve"> =</w:t>
       </w:r>
       <w:r>
         <w:rPr>
@@ -3007,6 +3850,7 @@
         </w:rPr>
         <w:t>"</w:t>
       </w:r>
+      <w:proofErr w:type="spellStart"/>
       <w:r>
         <w:rPr>
           <w:rFonts w:ascii="Cascadia Mono" w:hAnsi="Cascadia Mono" w:cs="Cascadia Mono"/>
@@ -3017,6 +3861,7 @@
         </w:rPr>
         <w:t>GetMProductByID</w:t>
       </w:r>
+      <w:proofErr w:type="spellEnd"/>
       <w:r>
         <w:rPr>
           <w:rFonts w:ascii="Cascadia Mono" w:hAnsi="Cascadia Mono" w:cs="Cascadia Mono"/>
@@ -3152,8 +3997,34 @@
           <w:szCs w:val="19"/>
           <w:highlight w:val="white"/>
         </w:rPr>
-        <w:t>&gt; GetMProductByID(</w:t>
-      </w:r>
+        <w:t xml:space="preserve">&gt; </w:t>
+      </w:r>
+      <w:proofErr w:type="spellStart"/>
+      <w:proofErr w:type="gramStart"/>
+      <w:r>
+        <w:rPr>
+          <w:rFonts w:ascii="Cascadia Mono" w:hAnsi="Cascadia Mono" w:cs="Cascadia Mono"/>
+          <w:color w:val="000000"/>
+          <w:kern w:val="0"/>
+          <w:sz w:val="19"/>
+          <w:szCs w:val="19"/>
+          <w:highlight w:val="white"/>
+        </w:rPr>
+        <w:t>GetMProductByID</w:t>
+      </w:r>
+      <w:proofErr w:type="spellEnd"/>
+      <w:r>
+        <w:rPr>
+          <w:rFonts w:ascii="Cascadia Mono" w:hAnsi="Cascadia Mono" w:cs="Cascadia Mono"/>
+          <w:color w:val="000000"/>
+          <w:kern w:val="0"/>
+          <w:sz w:val="19"/>
+          <w:szCs w:val="19"/>
+          <w:highlight w:val="white"/>
+        </w:rPr>
+        <w:t>(</w:t>
+      </w:r>
+      <w:proofErr w:type="gramEnd"/>
       <w:r>
         <w:rPr>
           <w:rFonts w:ascii="Cascadia Mono" w:hAnsi="Cascadia Mono" w:cs="Cascadia Mono"/>
@@ -3272,7 +4143,33 @@
           <w:szCs w:val="19"/>
           <w:highlight w:val="white"/>
         </w:rPr>
-        <w:t xml:space="preserve"> _sender.Send(</w:t>
+        <w:t xml:space="preserve"> _</w:t>
+      </w:r>
+      <w:proofErr w:type="spellStart"/>
+      <w:proofErr w:type="gramStart"/>
+      <w:r>
+        <w:rPr>
+          <w:rFonts w:ascii="Cascadia Mono" w:hAnsi="Cascadia Mono" w:cs="Cascadia Mono"/>
+          <w:color w:val="000000"/>
+          <w:kern w:val="0"/>
+          <w:sz w:val="19"/>
+          <w:szCs w:val="19"/>
+          <w:highlight w:val="white"/>
+        </w:rPr>
+        <w:t>sender.Send</w:t>
+      </w:r>
+      <w:proofErr w:type="spellEnd"/>
+      <w:proofErr w:type="gramEnd"/>
+      <w:r>
+        <w:rPr>
+          <w:rFonts w:ascii="Cascadia Mono" w:hAnsi="Cascadia Mono" w:cs="Cascadia Mono"/>
+          <w:color w:val="000000"/>
+          <w:kern w:val="0"/>
+          <w:sz w:val="19"/>
+          <w:szCs w:val="19"/>
+          <w:highlight w:val="white"/>
+        </w:rPr>
+        <w:t>(</w:t>
       </w:r>
       <w:r>
         <w:rPr>
@@ -3296,6 +4193,8 @@
         </w:rPr>
         <w:t xml:space="preserve"> </w:t>
       </w:r>
+      <w:proofErr w:type="spellStart"/>
+      <w:proofErr w:type="gramStart"/>
       <w:r>
         <w:rPr>
           <w:rFonts w:ascii="Cascadia Mono" w:hAnsi="Cascadia Mono" w:cs="Cascadia Mono"/>
@@ -3307,17 +4206,43 @@
         </w:rPr>
         <w:t>GetMProductbyIDQuery</w:t>
       </w:r>
-      <w:r>
-        <w:rPr>
-          <w:rFonts w:ascii="Cascadia Mono" w:hAnsi="Cascadia Mono" w:cs="Cascadia Mono"/>
-          <w:color w:val="000000"/>
-          <w:kern w:val="0"/>
-          <w:sz w:val="19"/>
-          <w:szCs w:val="19"/>
-          <w:highlight w:val="white"/>
-        </w:rPr>
-        <w:t>(ID));</w:t>
-      </w:r>
+      <w:proofErr w:type="spellEnd"/>
+      <w:r>
+        <w:rPr>
+          <w:rFonts w:ascii="Cascadia Mono" w:hAnsi="Cascadia Mono" w:cs="Cascadia Mono"/>
+          <w:color w:val="000000"/>
+          <w:kern w:val="0"/>
+          <w:sz w:val="19"/>
+          <w:szCs w:val="19"/>
+          <w:highlight w:val="white"/>
+        </w:rPr>
+        <w:t>(</w:t>
+      </w:r>
+      <w:proofErr w:type="gramEnd"/>
+      <w:r>
+        <w:rPr>
+          <w:rFonts w:ascii="Cascadia Mono" w:hAnsi="Cascadia Mono" w:cs="Cascadia Mono"/>
+          <w:color w:val="000000"/>
+          <w:kern w:val="0"/>
+          <w:sz w:val="19"/>
+          <w:szCs w:val="19"/>
+          <w:highlight w:val="white"/>
+        </w:rPr>
+        <w:t>ID)</w:t>
+      </w:r>
+      <w:proofErr w:type="gramStart"/>
+      <w:r>
+        <w:rPr>
+          <w:rFonts w:ascii="Cascadia Mono" w:hAnsi="Cascadia Mono" w:cs="Cascadia Mono"/>
+          <w:color w:val="000000"/>
+          <w:kern w:val="0"/>
+          <w:sz w:val="19"/>
+          <w:szCs w:val="19"/>
+          <w:highlight w:val="white"/>
+        </w:rPr>
+        <w:t>);</w:t>
+      </w:r>
+      <w:proofErr w:type="gramEnd"/>
     </w:p>
     <w:p>
       <w:pPr>
@@ -3365,8 +4290,21 @@
           <w:szCs w:val="19"/>
           <w:highlight w:val="white"/>
         </w:rPr>
-        <w:t xml:space="preserve"> Ok(products);</w:t>
-      </w:r>
+        <w:t xml:space="preserve"> Ok(products</w:t>
+      </w:r>
+      <w:proofErr w:type="gramStart"/>
+      <w:r>
+        <w:rPr>
+          <w:rFonts w:ascii="Cascadia Mono" w:hAnsi="Cascadia Mono" w:cs="Cascadia Mono"/>
+          <w:color w:val="000000"/>
+          <w:kern w:val="0"/>
+          <w:sz w:val="19"/>
+          <w:szCs w:val="19"/>
+          <w:highlight w:val="white"/>
+        </w:rPr>
+        <w:t>);</w:t>
+      </w:r>
+      <w:proofErr w:type="gramEnd"/>
     </w:p>
     <w:p>
       <w:pPr>
@@ -3503,6 +4441,8 @@
         </w:rPr>
         <w:t xml:space="preserve"> </w:t>
       </w:r>
+      <w:proofErr w:type="spellStart"/>
+      <w:proofErr w:type="gramStart"/>
       <w:r>
         <w:rPr>
           <w:rFonts w:ascii="Cascadia Mono" w:hAnsi="Cascadia Mono" w:cs="Cascadia Mono"/>
@@ -3514,6 +4454,7 @@
         </w:rPr>
         <w:t>AddMProductCommand</w:t>
       </w:r>
+      <w:proofErr w:type="spellEnd"/>
       <w:r>
         <w:rPr>
           <w:rFonts w:ascii="Cascadia Mono" w:hAnsi="Cascadia Mono" w:cs="Cascadia Mono"/>
@@ -3525,6 +4466,8 @@
         </w:rPr>
         <w:t>(</w:t>
       </w:r>
+      <w:proofErr w:type="spellStart"/>
+      <w:proofErr w:type="gramEnd"/>
       <w:r>
         <w:rPr>
           <w:rFonts w:ascii="Cascadia Mono" w:hAnsi="Cascadia Mono" w:cs="Cascadia Mono"/>
@@ -3536,17 +4479,56 @@
         </w:rPr>
         <w:t>MProduct</w:t>
       </w:r>
-      <w:r>
-        <w:rPr>
-          <w:rFonts w:ascii="Cascadia Mono" w:hAnsi="Cascadia Mono" w:cs="Cascadia Mono"/>
-          <w:color w:val="000000"/>
-          <w:kern w:val="0"/>
-          <w:sz w:val="19"/>
-          <w:szCs w:val="19"/>
-          <w:highlight w:val="white"/>
-        </w:rPr>
-        <w:t xml:space="preserve"> mProduct) : </w:t>
-      </w:r>
+      <w:proofErr w:type="spellEnd"/>
+      <w:r>
+        <w:rPr>
+          <w:rFonts w:ascii="Cascadia Mono" w:hAnsi="Cascadia Mono" w:cs="Cascadia Mono"/>
+          <w:color w:val="000000"/>
+          <w:kern w:val="0"/>
+          <w:sz w:val="19"/>
+          <w:szCs w:val="19"/>
+          <w:highlight w:val="white"/>
+        </w:rPr>
+        <w:t xml:space="preserve"> </w:t>
+      </w:r>
+      <w:proofErr w:type="spellStart"/>
+      <w:r>
+        <w:rPr>
+          <w:rFonts w:ascii="Cascadia Mono" w:hAnsi="Cascadia Mono" w:cs="Cascadia Mono"/>
+          <w:color w:val="000000"/>
+          <w:kern w:val="0"/>
+          <w:sz w:val="19"/>
+          <w:szCs w:val="19"/>
+          <w:highlight w:val="white"/>
+        </w:rPr>
+        <w:t>mProduct</w:t>
+      </w:r>
+      <w:proofErr w:type="spellEnd"/>
+      <w:proofErr w:type="gramStart"/>
+      <w:r>
+        <w:rPr>
+          <w:rFonts w:ascii="Cascadia Mono" w:hAnsi="Cascadia Mono" w:cs="Cascadia Mono"/>
+          <w:color w:val="000000"/>
+          <w:kern w:val="0"/>
+          <w:sz w:val="19"/>
+          <w:szCs w:val="19"/>
+          <w:highlight w:val="white"/>
+        </w:rPr>
+        <w:t>) :</w:t>
+      </w:r>
+      <w:proofErr w:type="gramEnd"/>
+      <w:r>
+        <w:rPr>
+          <w:rFonts w:ascii="Cascadia Mono" w:hAnsi="Cascadia Mono" w:cs="Cascadia Mono"/>
+          <w:color w:val="000000"/>
+          <w:kern w:val="0"/>
+          <w:sz w:val="19"/>
+          <w:szCs w:val="19"/>
+          <w:highlight w:val="white"/>
+        </w:rPr>
+        <w:t xml:space="preserve"> </w:t>
+      </w:r>
+      <w:proofErr w:type="spellStart"/>
       <w:r>
         <w:rPr>
           <w:rFonts w:ascii="Cascadia Mono" w:hAnsi="Cascadia Mono" w:cs="Cascadia Mono"/>
@@ -3558,6 +4540,7 @@
         </w:rPr>
         <w:t>IRequest</w:t>
       </w:r>
+      <w:proofErr w:type="spellEnd"/>
       <w:r>
         <w:rPr>
           <w:rFonts w:ascii="Cascadia Mono" w:hAnsi="Cascadia Mono" w:cs="Cascadia Mono"/>
@@ -3569,6 +4552,7 @@
         </w:rPr>
         <w:t>&lt;</w:t>
       </w:r>
+      <w:proofErr w:type="spellStart"/>
       <w:r>
         <w:rPr>
           <w:rFonts w:ascii="Cascadia Mono" w:hAnsi="Cascadia Mono" w:cs="Cascadia Mono"/>
@@ -3580,16 +4564,30 @@
         </w:rPr>
         <w:t>MProduct</w:t>
       </w:r>
-      <w:r>
-        <w:rPr>
-          <w:rFonts w:ascii="Cascadia Mono" w:hAnsi="Cascadia Mono" w:cs="Cascadia Mono"/>
-          <w:color w:val="000000"/>
-          <w:kern w:val="0"/>
-          <w:sz w:val="19"/>
-          <w:szCs w:val="19"/>
-          <w:highlight w:val="white"/>
-        </w:rPr>
-        <w:t xml:space="preserve">&gt;; </w:t>
+      <w:proofErr w:type="spellEnd"/>
+      <w:proofErr w:type="gramStart"/>
+      <w:r>
+        <w:rPr>
+          <w:rFonts w:ascii="Cascadia Mono" w:hAnsi="Cascadia Mono" w:cs="Cascadia Mono"/>
+          <w:color w:val="000000"/>
+          <w:kern w:val="0"/>
+          <w:sz w:val="19"/>
+          <w:szCs w:val="19"/>
+          <w:highlight w:val="white"/>
+        </w:rPr>
+        <w:t>&gt;;</w:t>
+      </w:r>
+      <w:proofErr w:type="gramEnd"/>
+      <w:r>
+        <w:rPr>
+          <w:rFonts w:ascii="Cascadia Mono" w:hAnsi="Cascadia Mono" w:cs="Cascadia Mono"/>
+          <w:color w:val="000000"/>
+          <w:kern w:val="0"/>
+          <w:sz w:val="19"/>
+          <w:szCs w:val="19"/>
+          <w:highlight w:val="white"/>
+        </w:rPr>
+        <w:t xml:space="preserve"> </w:t>
       </w:r>
     </w:p>
     <w:p>
@@ -3684,6 +4682,8 @@
         </w:rPr>
         <w:t xml:space="preserve"> </w:t>
       </w:r>
+      <w:proofErr w:type="spellStart"/>
+      <w:proofErr w:type="gramStart"/>
       <w:r>
         <w:rPr>
           <w:rFonts w:ascii="Cascadia Mono" w:hAnsi="Cascadia Mono" w:cs="Cascadia Mono"/>
@@ -3695,17 +4695,31 @@
         </w:rPr>
         <w:t>AddMProductHandler</w:t>
       </w:r>
-      <w:r>
-        <w:rPr>
-          <w:rFonts w:ascii="Cascadia Mono" w:hAnsi="Cascadia Mono" w:cs="Cascadia Mono"/>
-          <w:color w:val="000000"/>
-          <w:kern w:val="0"/>
-          <w:sz w:val="19"/>
-          <w:szCs w:val="19"/>
-          <w:highlight w:val="white"/>
-        </w:rPr>
-        <w:t xml:space="preserve"> : </w:t>
-      </w:r>
+      <w:proofErr w:type="spellEnd"/>
+      <w:r>
+        <w:rPr>
+          <w:rFonts w:ascii="Cascadia Mono" w:hAnsi="Cascadia Mono" w:cs="Cascadia Mono"/>
+          <w:color w:val="000000"/>
+          <w:kern w:val="0"/>
+          <w:sz w:val="19"/>
+          <w:szCs w:val="19"/>
+          <w:highlight w:val="white"/>
+        </w:rPr>
+        <w:t xml:space="preserve"> :</w:t>
+      </w:r>
+      <w:proofErr w:type="gramEnd"/>
+      <w:r>
+        <w:rPr>
+          <w:rFonts w:ascii="Cascadia Mono" w:hAnsi="Cascadia Mono" w:cs="Cascadia Mono"/>
+          <w:color w:val="000000"/>
+          <w:kern w:val="0"/>
+          <w:sz w:val="19"/>
+          <w:szCs w:val="19"/>
+          <w:highlight w:val="white"/>
+        </w:rPr>
+        <w:t xml:space="preserve"> </w:t>
+      </w:r>
+      <w:proofErr w:type="spellStart"/>
       <w:r>
         <w:rPr>
           <w:rFonts w:ascii="Cascadia Mono" w:hAnsi="Cascadia Mono" w:cs="Cascadia Mono"/>
@@ -3717,6 +4731,7 @@
         </w:rPr>
         <w:t>IRequestHandler</w:t>
       </w:r>
+      <w:proofErr w:type="spellEnd"/>
       <w:r>
         <w:rPr>
           <w:rFonts w:ascii="Cascadia Mono" w:hAnsi="Cascadia Mono" w:cs="Cascadia Mono"/>
@@ -3728,6 +4743,8 @@
         </w:rPr>
         <w:t>&lt;</w:t>
       </w:r>
+      <w:proofErr w:type="spellStart"/>
+      <w:proofErr w:type="gramStart"/>
       <w:r>
         <w:rPr>
           <w:rFonts w:ascii="Cascadia Mono" w:hAnsi="Cascadia Mono" w:cs="Cascadia Mono"/>
@@ -3761,6 +4778,8 @@
         </w:rPr>
         <w:t>MProduct</w:t>
       </w:r>
+      <w:proofErr w:type="spellEnd"/>
+      <w:proofErr w:type="gramEnd"/>
       <w:r>
         <w:rPr>
           <w:rFonts w:ascii="Cascadia Mono" w:hAnsi="Cascadia Mono" w:cs="Cascadia Mono"/>
@@ -3848,6 +4867,7 @@
         </w:rPr>
         <w:t xml:space="preserve"> </w:t>
       </w:r>
+      <w:proofErr w:type="spellStart"/>
       <w:r>
         <w:rPr>
           <w:rFonts w:ascii="Cascadia Mono" w:hAnsi="Cascadia Mono" w:cs="Cascadia Mono"/>
@@ -3859,6 +4879,7 @@
         </w:rPr>
         <w:t>readonly</w:t>
       </w:r>
+      <w:proofErr w:type="spellEnd"/>
       <w:r>
         <w:rPr>
           <w:rFonts w:ascii="Cascadia Mono" w:hAnsi="Cascadia Mono" w:cs="Cascadia Mono"/>
@@ -3870,6 +4891,7 @@
         </w:rPr>
         <w:t xml:space="preserve"> </w:t>
       </w:r>
+      <w:proofErr w:type="spellStart"/>
       <w:r>
         <w:rPr>
           <w:rFonts w:ascii="Cascadia Mono" w:hAnsi="Cascadia Mono" w:cs="Cascadia Mono"/>
@@ -3881,17 +4903,44 @@
         </w:rPr>
         <w:t>MFakeDataStore</w:t>
       </w:r>
-      <w:r>
-        <w:rPr>
-          <w:rFonts w:ascii="Cascadia Mono" w:hAnsi="Cascadia Mono" w:cs="Cascadia Mono"/>
-          <w:color w:val="000000"/>
-          <w:kern w:val="0"/>
-          <w:sz w:val="19"/>
-          <w:szCs w:val="19"/>
-          <w:highlight w:val="white"/>
-        </w:rPr>
-        <w:t xml:space="preserve"> _dataStore;</w:t>
-      </w:r>
+      <w:proofErr w:type="spellEnd"/>
+      <w:r>
+        <w:rPr>
+          <w:rFonts w:ascii="Cascadia Mono" w:hAnsi="Cascadia Mono" w:cs="Cascadia Mono"/>
+          <w:color w:val="000000"/>
+          <w:kern w:val="0"/>
+          <w:sz w:val="19"/>
+          <w:szCs w:val="19"/>
+          <w:highlight w:val="white"/>
+        </w:rPr>
+        <w:t xml:space="preserve"> _</w:t>
+      </w:r>
+      <w:proofErr w:type="spellStart"/>
+      <w:proofErr w:type="gramStart"/>
+      <w:r>
+        <w:rPr>
+          <w:rFonts w:ascii="Cascadia Mono" w:hAnsi="Cascadia Mono" w:cs="Cascadia Mono"/>
+          <w:color w:val="000000"/>
+          <w:kern w:val="0"/>
+          <w:sz w:val="19"/>
+          <w:szCs w:val="19"/>
+          <w:highlight w:val="white"/>
+        </w:rPr>
+        <w:t>dataStore</w:t>
+      </w:r>
+      <w:proofErr w:type="spellEnd"/>
+      <w:r>
+        <w:rPr>
+          <w:rFonts w:ascii="Cascadia Mono" w:hAnsi="Cascadia Mono" w:cs="Cascadia Mono"/>
+          <w:color w:val="000000"/>
+          <w:kern w:val="0"/>
+          <w:sz w:val="19"/>
+          <w:szCs w:val="19"/>
+          <w:highlight w:val="white"/>
+        </w:rPr>
+        <w:t>;</w:t>
+      </w:r>
+      <w:proofErr w:type="gramEnd"/>
     </w:p>
     <w:p>
       <w:pPr>
@@ -3957,6 +5006,8 @@
         </w:rPr>
         <w:t xml:space="preserve"> </w:t>
       </w:r>
+      <w:proofErr w:type="spellStart"/>
+      <w:proofErr w:type="gramStart"/>
       <w:r>
         <w:rPr>
           <w:rFonts w:ascii="Cascadia Mono" w:hAnsi="Cascadia Mono" w:cs="Cascadia Mono"/>
@@ -3968,6 +5019,7 @@
         </w:rPr>
         <w:t>AddMProductHandler</w:t>
       </w:r>
+      <w:proofErr w:type="spellEnd"/>
       <w:r>
         <w:rPr>
           <w:rFonts w:ascii="Cascadia Mono" w:hAnsi="Cascadia Mono" w:cs="Cascadia Mono"/>
@@ -3979,6 +5031,8 @@
         </w:rPr>
         <w:t>(</w:t>
       </w:r>
+      <w:proofErr w:type="spellStart"/>
+      <w:proofErr w:type="gramEnd"/>
       <w:r>
         <w:rPr>
           <w:rFonts w:ascii="Cascadia Mono" w:hAnsi="Cascadia Mono" w:cs="Cascadia Mono"/>
@@ -3990,16 +5044,41 @@
         </w:rPr>
         <w:t>MFakeDataStore</w:t>
       </w:r>
-      <w:r>
-        <w:rPr>
-          <w:rFonts w:ascii="Cascadia Mono" w:hAnsi="Cascadia Mono" w:cs="Cascadia Mono"/>
-          <w:color w:val="000000"/>
-          <w:kern w:val="0"/>
-          <w:sz w:val="19"/>
-          <w:szCs w:val="19"/>
-          <w:highlight w:val="white"/>
-        </w:rPr>
-        <w:t xml:space="preserve"> dataStore)</w:t>
+      <w:proofErr w:type="spellEnd"/>
+      <w:r>
+        <w:rPr>
+          <w:rFonts w:ascii="Cascadia Mono" w:hAnsi="Cascadia Mono" w:cs="Cascadia Mono"/>
+          <w:color w:val="000000"/>
+          <w:kern w:val="0"/>
+          <w:sz w:val="19"/>
+          <w:szCs w:val="19"/>
+          <w:highlight w:val="white"/>
+        </w:rPr>
+        <w:t xml:space="preserve"> </w:t>
+      </w:r>
+      <w:proofErr w:type="spellStart"/>
+      <w:r>
+        <w:rPr>
+          <w:rFonts w:ascii="Cascadia Mono" w:hAnsi="Cascadia Mono" w:cs="Cascadia Mono"/>
+          <w:color w:val="000000"/>
+          <w:kern w:val="0"/>
+          <w:sz w:val="19"/>
+          <w:szCs w:val="19"/>
+          <w:highlight w:val="white"/>
+        </w:rPr>
+        <w:t>dataStore</w:t>
+      </w:r>
+      <w:proofErr w:type="spellEnd"/>
+      <w:r>
+        <w:rPr>
+          <w:rFonts w:ascii="Cascadia Mono" w:hAnsi="Cascadia Mono" w:cs="Cascadia Mono"/>
+          <w:color w:val="000000"/>
+          <w:kern w:val="0"/>
+          <w:sz w:val="19"/>
+          <w:szCs w:val="19"/>
+          <w:highlight w:val="white"/>
+        </w:rPr>
+        <w:t>)</w:t>
       </w:r>
     </w:p>
     <w:p>
@@ -4053,8 +5132,58 @@
           <w:szCs w:val="19"/>
           <w:highlight w:val="white"/>
         </w:rPr>
-        <w:t xml:space="preserve">               _dataStore = dataStore;</w:t>
-      </w:r>
+        <w:t xml:space="preserve">               _</w:t>
+      </w:r>
+      <w:proofErr w:type="spellStart"/>
+      <w:r>
+        <w:rPr>
+          <w:rFonts w:ascii="Cascadia Mono" w:hAnsi="Cascadia Mono" w:cs="Cascadia Mono"/>
+          <w:color w:val="000000"/>
+          <w:kern w:val="0"/>
+          <w:sz w:val="19"/>
+          <w:szCs w:val="19"/>
+          <w:highlight w:val="white"/>
+        </w:rPr>
+        <w:t>dataStore</w:t>
+      </w:r>
+      <w:proofErr w:type="spellEnd"/>
+      <w:r>
+        <w:rPr>
+          <w:rFonts w:ascii="Cascadia Mono" w:hAnsi="Cascadia Mono" w:cs="Cascadia Mono"/>
+          <w:color w:val="000000"/>
+          <w:kern w:val="0"/>
+          <w:sz w:val="19"/>
+          <w:szCs w:val="19"/>
+          <w:highlight w:val="white"/>
+        </w:rPr>
+        <w:t xml:space="preserve"> = </w:t>
+      </w:r>
+      <w:proofErr w:type="spellStart"/>
+      <w:proofErr w:type="gramStart"/>
+      <w:r>
+        <w:rPr>
+          <w:rFonts w:ascii="Cascadia Mono" w:hAnsi="Cascadia Mono" w:cs="Cascadia Mono"/>
+          <w:color w:val="000000"/>
+          <w:kern w:val="0"/>
+          <w:sz w:val="19"/>
+          <w:szCs w:val="19"/>
+          <w:highlight w:val="white"/>
+        </w:rPr>
+        <w:t>dataStore</w:t>
+      </w:r>
+      <w:proofErr w:type="spellEnd"/>
+      <w:r>
+        <w:rPr>
+          <w:rFonts w:ascii="Cascadia Mono" w:hAnsi="Cascadia Mono" w:cs="Cascadia Mono"/>
+          <w:color w:val="000000"/>
+          <w:kern w:val="0"/>
+          <w:sz w:val="19"/>
+          <w:szCs w:val="19"/>
+          <w:highlight w:val="white"/>
+        </w:rPr>
+        <w:t>;</w:t>
+      </w:r>
+      <w:proofErr w:type="gramEnd"/>
     </w:p>
     <w:p>
       <w:pPr>
@@ -4175,6 +5304,7 @@
         </w:rPr>
         <w:t>&lt;</w:t>
       </w:r>
+      <w:proofErr w:type="spellStart"/>
       <w:r>
         <w:rPr>
           <w:rFonts w:ascii="Cascadia Mono" w:hAnsi="Cascadia Mono" w:cs="Cascadia Mono"/>
@@ -4186,6 +5316,7 @@
         </w:rPr>
         <w:t>MProduct</w:t>
       </w:r>
+      <w:proofErr w:type="spellEnd"/>
       <w:r>
         <w:rPr>
           <w:rFonts w:ascii="Cascadia Mono" w:hAnsi="Cascadia Mono" w:cs="Cascadia Mono"/>
@@ -4206,8 +5337,22 @@
           <w:szCs w:val="19"/>
           <w:highlight w:val="white"/>
         </w:rPr>
-        <w:t xml:space="preserve"> Handle(</w:t>
-      </w:r>
+        <w:t xml:space="preserve"> </w:t>
+      </w:r>
+      <w:proofErr w:type="gramStart"/>
+      <w:r>
+        <w:rPr>
+          <w:rFonts w:ascii="Cascadia Mono" w:hAnsi="Cascadia Mono" w:cs="Cascadia Mono"/>
+          <w:color w:val="000000"/>
+          <w:kern w:val="0"/>
+          <w:sz w:val="19"/>
+          <w:szCs w:val="19"/>
+          <w:highlight w:val="white"/>
+        </w:rPr>
+        <w:t>Handle(</w:t>
+      </w:r>
+      <w:proofErr w:type="spellStart"/>
+      <w:proofErr w:type="gramEnd"/>
       <w:r>
         <w:rPr>
           <w:rFonts w:ascii="Cascadia Mono" w:hAnsi="Cascadia Mono" w:cs="Cascadia Mono"/>
@@ -4219,6 +5364,7 @@
         </w:rPr>
         <w:t>AddMProductCommand</w:t>
       </w:r>
+      <w:proofErr w:type="spellEnd"/>
       <w:r>
         <w:rPr>
           <w:rFonts w:ascii="Cascadia Mono" w:hAnsi="Cascadia Mono" w:cs="Cascadia Mono"/>
@@ -4257,6 +5403,7 @@
         </w:rPr>
         <w:t xml:space="preserve">                    </w:t>
       </w:r>
+      <w:proofErr w:type="spellStart"/>
       <w:r>
         <w:rPr>
           <w:rFonts w:ascii="Cascadia Mono" w:hAnsi="Cascadia Mono" w:cs="Cascadia Mono"/>
@@ -4268,16 +5415,41 @@
         </w:rPr>
         <w:t>CancellationToken</w:t>
       </w:r>
-      <w:r>
-        <w:rPr>
-          <w:rFonts w:ascii="Cascadia Mono" w:hAnsi="Cascadia Mono" w:cs="Cascadia Mono"/>
-          <w:color w:val="000000"/>
-          <w:kern w:val="0"/>
-          <w:sz w:val="19"/>
-          <w:szCs w:val="19"/>
-          <w:highlight w:val="white"/>
-        </w:rPr>
-        <w:t xml:space="preserve"> cancellationToken)</w:t>
+      <w:proofErr w:type="spellEnd"/>
+      <w:r>
+        <w:rPr>
+          <w:rFonts w:ascii="Cascadia Mono" w:hAnsi="Cascadia Mono" w:cs="Cascadia Mono"/>
+          <w:color w:val="000000"/>
+          <w:kern w:val="0"/>
+          <w:sz w:val="19"/>
+          <w:szCs w:val="19"/>
+          <w:highlight w:val="white"/>
+        </w:rPr>
+        <w:t xml:space="preserve"> </w:t>
+      </w:r>
+      <w:proofErr w:type="spellStart"/>
+      <w:r>
+        <w:rPr>
+          <w:rFonts w:ascii="Cascadia Mono" w:hAnsi="Cascadia Mono" w:cs="Cascadia Mono"/>
+          <w:color w:val="000000"/>
+          <w:kern w:val="0"/>
+          <w:sz w:val="19"/>
+          <w:szCs w:val="19"/>
+          <w:highlight w:val="white"/>
+        </w:rPr>
+        <w:t>cancellationToken</w:t>
+      </w:r>
+      <w:proofErr w:type="spellEnd"/>
+      <w:r>
+        <w:rPr>
+          <w:rFonts w:ascii="Cascadia Mono" w:hAnsi="Cascadia Mono" w:cs="Cascadia Mono"/>
+          <w:color w:val="000000"/>
+          <w:kern w:val="0"/>
+          <w:sz w:val="19"/>
+          <w:szCs w:val="19"/>
+          <w:highlight w:val="white"/>
+        </w:rPr>
+        <w:t>)</w:t>
       </w:r>
     </w:p>
     <w:p>
@@ -4353,8 +5525,58 @@
           <w:szCs w:val="19"/>
           <w:highlight w:val="white"/>
         </w:rPr>
-        <w:t xml:space="preserve"> _dataStore.AddMProduct(request.mProduct);</w:t>
-      </w:r>
+        <w:t xml:space="preserve"> _</w:t>
+      </w:r>
+      <w:proofErr w:type="spellStart"/>
+      <w:r>
+        <w:rPr>
+          <w:rFonts w:ascii="Cascadia Mono" w:hAnsi="Cascadia Mono" w:cs="Cascadia Mono"/>
+          <w:color w:val="000000"/>
+          <w:kern w:val="0"/>
+          <w:sz w:val="19"/>
+          <w:szCs w:val="19"/>
+          <w:highlight w:val="white"/>
+        </w:rPr>
+        <w:t>dataStore.AddMProduct</w:t>
+      </w:r>
+      <w:proofErr w:type="spellEnd"/>
+      <w:r>
+        <w:rPr>
+          <w:rFonts w:ascii="Cascadia Mono" w:hAnsi="Cascadia Mono" w:cs="Cascadia Mono"/>
+          <w:color w:val="000000"/>
+          <w:kern w:val="0"/>
+          <w:sz w:val="19"/>
+          <w:szCs w:val="19"/>
+          <w:highlight w:val="white"/>
+        </w:rPr>
+        <w:t>(</w:t>
+      </w:r>
+      <w:proofErr w:type="spellStart"/>
+      <w:proofErr w:type="gramStart"/>
+      <w:r>
+        <w:rPr>
+          <w:rFonts w:ascii="Cascadia Mono" w:hAnsi="Cascadia Mono" w:cs="Cascadia Mono"/>
+          <w:color w:val="000000"/>
+          <w:kern w:val="0"/>
+          <w:sz w:val="19"/>
+          <w:szCs w:val="19"/>
+          <w:highlight w:val="white"/>
+        </w:rPr>
+        <w:t>request.mProduct</w:t>
+      </w:r>
+      <w:proofErr w:type="spellEnd"/>
+      <w:r>
+        <w:rPr>
+          <w:rFonts w:ascii="Cascadia Mono" w:hAnsi="Cascadia Mono" w:cs="Cascadia Mono"/>
+          <w:color w:val="000000"/>
+          <w:kern w:val="0"/>
+          <w:sz w:val="19"/>
+          <w:szCs w:val="19"/>
+          <w:highlight w:val="white"/>
+        </w:rPr>
+        <w:t>);</w:t>
+      </w:r>
+      <w:proofErr w:type="gramEnd"/>
     </w:p>
     <w:p>
       <w:pPr>
@@ -4414,7 +5636,20 @@
           <w:szCs w:val="19"/>
           <w:highlight w:val="yellow"/>
         </w:rPr>
-        <w:t xml:space="preserve"> request.</w:t>
+        <w:t xml:space="preserve"> </w:t>
+      </w:r>
+      <w:proofErr w:type="spellStart"/>
+      <w:proofErr w:type="gramStart"/>
+      <w:r>
+        <w:rPr>
+          <w:rFonts w:ascii="Cascadia Mono" w:hAnsi="Cascadia Mono" w:cs="Cascadia Mono"/>
+          <w:color w:val="000000"/>
+          <w:kern w:val="0"/>
+          <w:sz w:val="19"/>
+          <w:szCs w:val="19"/>
+          <w:highlight w:val="yellow"/>
+        </w:rPr>
+        <w:t>request.</w:t>
       </w:r>
       <w:r>
         <w:rPr>
@@ -4427,6 +5662,8 @@
         </w:rPr>
         <w:t>mProduct</w:t>
       </w:r>
+      <w:proofErr w:type="spellEnd"/>
+      <w:proofErr w:type="gramEnd"/>
       <w:r>
         <w:rPr>
           <w:rFonts w:ascii="Cascadia Mono" w:hAnsi="Cascadia Mono" w:cs="Cascadia Mono"/>
@@ -4546,6 +5783,7 @@
         </w:rPr>
         <w:t>[</w:t>
       </w:r>
+      <w:proofErr w:type="spellStart"/>
       <w:r>
         <w:rPr>
           <w:rFonts w:ascii="Cascadia Mono" w:hAnsi="Cascadia Mono" w:cs="Cascadia Mono"/>
@@ -4557,6 +5795,7 @@
         </w:rPr>
         <w:t>HttpPost</w:t>
       </w:r>
+      <w:proofErr w:type="spellEnd"/>
       <w:r>
         <w:rPr>
           <w:rFonts w:ascii="Cascadia Mono" w:hAnsi="Cascadia Mono" w:cs="Cascadia Mono"/>
@@ -4682,8 +5921,33 @@
           <w:szCs w:val="19"/>
           <w:highlight w:val="white"/>
         </w:rPr>
-        <w:t>&gt; AddMProduct([</w:t>
-      </w:r>
+        <w:t xml:space="preserve">&gt; </w:t>
+      </w:r>
+      <w:proofErr w:type="spellStart"/>
+      <w:r>
+        <w:rPr>
+          <w:rFonts w:ascii="Cascadia Mono" w:hAnsi="Cascadia Mono" w:cs="Cascadia Mono"/>
+          <w:color w:val="000000"/>
+          <w:kern w:val="0"/>
+          <w:sz w:val="19"/>
+          <w:szCs w:val="19"/>
+          <w:highlight w:val="white"/>
+        </w:rPr>
+        <w:t>AddMProduct</w:t>
+      </w:r>
+      <w:proofErr w:type="spellEnd"/>
+      <w:r>
+        <w:rPr>
+          <w:rFonts w:ascii="Cascadia Mono" w:hAnsi="Cascadia Mono" w:cs="Cascadia Mono"/>
+          <w:color w:val="000000"/>
+          <w:kern w:val="0"/>
+          <w:sz w:val="19"/>
+          <w:szCs w:val="19"/>
+          <w:highlight w:val="white"/>
+        </w:rPr>
+        <w:t>([</w:t>
+      </w:r>
+      <w:proofErr w:type="spellStart"/>
       <w:r>
         <w:rPr>
           <w:rFonts w:ascii="Cascadia Mono" w:hAnsi="Cascadia Mono" w:cs="Cascadia Mono"/>
@@ -4695,6 +5959,7 @@
         </w:rPr>
         <w:t>FromBody</w:t>
       </w:r>
+      <w:proofErr w:type="spellEnd"/>
       <w:r>
         <w:rPr>
           <w:rFonts w:ascii="Cascadia Mono" w:hAnsi="Cascadia Mono" w:cs="Cascadia Mono"/>
@@ -4706,6 +5971,7 @@
         </w:rPr>
         <w:t xml:space="preserve">] </w:t>
       </w:r>
+      <w:proofErr w:type="spellStart"/>
       <w:r>
         <w:rPr>
           <w:rFonts w:ascii="Cascadia Mono" w:hAnsi="Cascadia Mono" w:cs="Cascadia Mono"/>
@@ -4717,6 +5983,7 @@
         </w:rPr>
         <w:t>MProduct</w:t>
       </w:r>
+      <w:proofErr w:type="spellEnd"/>
       <w:r>
         <w:rPr>
           <w:rFonts w:ascii="Cascadia Mono" w:hAnsi="Cascadia Mono" w:cs="Cascadia Mono"/>
@@ -4847,7 +6114,33 @@
           <w:szCs w:val="19"/>
           <w:highlight w:val="white"/>
         </w:rPr>
-        <w:t xml:space="preserve"> _sender.Send(</w:t>
+        <w:t xml:space="preserve"> _</w:t>
+      </w:r>
+      <w:proofErr w:type="spellStart"/>
+      <w:proofErr w:type="gramStart"/>
+      <w:r>
+        <w:rPr>
+          <w:rFonts w:ascii="Cascadia Mono" w:hAnsi="Cascadia Mono" w:cs="Cascadia Mono"/>
+          <w:color w:val="000000"/>
+          <w:kern w:val="0"/>
+          <w:sz w:val="19"/>
+          <w:szCs w:val="19"/>
+          <w:highlight w:val="white"/>
+        </w:rPr>
+        <w:t>sender.Send</w:t>
+      </w:r>
+      <w:proofErr w:type="spellEnd"/>
+      <w:proofErr w:type="gramEnd"/>
+      <w:r>
+        <w:rPr>
+          <w:rFonts w:ascii="Cascadia Mono" w:hAnsi="Cascadia Mono" w:cs="Cascadia Mono"/>
+          <w:color w:val="000000"/>
+          <w:kern w:val="0"/>
+          <w:sz w:val="19"/>
+          <w:szCs w:val="19"/>
+          <w:highlight w:val="white"/>
+        </w:rPr>
+        <w:t>(</w:t>
       </w:r>
       <w:r>
         <w:rPr>
@@ -4871,6 +6164,7 @@
         </w:rPr>
         <w:t xml:space="preserve"> </w:t>
       </w:r>
+      <w:proofErr w:type="spellStart"/>
       <w:r>
         <w:rPr>
           <w:rFonts w:ascii="Cascadia Mono" w:hAnsi="Cascadia Mono" w:cs="Cascadia Mono"/>
@@ -4882,17 +6176,31 @@
         </w:rPr>
         <w:t>AddMProductCommand</w:t>
       </w:r>
-      <w:r>
-        <w:rPr>
-          <w:rFonts w:ascii="Cascadia Mono" w:hAnsi="Cascadia Mono" w:cs="Cascadia Mono"/>
-          <w:color w:val="000000"/>
-          <w:kern w:val="0"/>
-          <w:sz w:val="19"/>
-          <w:szCs w:val="19"/>
-          <w:highlight w:val="white"/>
-        </w:rPr>
-        <w:t>(product));</w:t>
-      </w:r>
+      <w:proofErr w:type="spellEnd"/>
+      <w:r>
+        <w:rPr>
+          <w:rFonts w:ascii="Cascadia Mono" w:hAnsi="Cascadia Mono" w:cs="Cascadia Mono"/>
+          <w:color w:val="000000"/>
+          <w:kern w:val="0"/>
+          <w:sz w:val="19"/>
+          <w:szCs w:val="19"/>
+          <w:highlight w:val="white"/>
+        </w:rPr>
+        <w:t>(product)</w:t>
+      </w:r>
+      <w:proofErr w:type="gramStart"/>
+      <w:r>
+        <w:rPr>
+          <w:rFonts w:ascii="Cascadia Mono" w:hAnsi="Cascadia Mono" w:cs="Cascadia Mono"/>
+          <w:color w:val="000000"/>
+          <w:kern w:val="0"/>
+          <w:sz w:val="19"/>
+          <w:szCs w:val="19"/>
+          <w:highlight w:val="white"/>
+        </w:rPr>
+        <w:t>);</w:t>
+      </w:r>
+      <w:proofErr w:type="gramEnd"/>
     </w:p>
     <w:p>
       <w:pPr>
@@ -4941,8 +6249,58 @@
           <w:szCs w:val="19"/>
           <w:highlight w:val="white"/>
         </w:rPr>
-        <w:t xml:space="preserve"> StatusCode(201);</w:t>
-      </w:r>
+        <w:t xml:space="preserve"> </w:t>
+      </w:r>
+      <w:proofErr w:type="spellStart"/>
+      <w:proofErr w:type="gramStart"/>
+      <w:r>
+        <w:rPr>
+          <w:rFonts w:ascii="Cascadia Mono" w:hAnsi="Cascadia Mono" w:cs="Cascadia Mono"/>
+          <w:color w:val="000000"/>
+          <w:kern w:val="0"/>
+          <w:sz w:val="19"/>
+          <w:szCs w:val="19"/>
+          <w:highlight w:val="white"/>
+        </w:rPr>
+        <w:t>StatusCode</w:t>
+      </w:r>
+      <w:proofErr w:type="spellEnd"/>
+      <w:r>
+        <w:rPr>
+          <w:rFonts w:ascii="Cascadia Mono" w:hAnsi="Cascadia Mono" w:cs="Cascadia Mono"/>
+          <w:color w:val="000000"/>
+          <w:kern w:val="0"/>
+          <w:sz w:val="19"/>
+          <w:szCs w:val="19"/>
+          <w:highlight w:val="white"/>
+        </w:rPr>
+        <w:t>(</w:t>
+      </w:r>
+      <w:proofErr w:type="gramEnd"/>
+      <w:r>
+        <w:rPr>
+          <w:rFonts w:ascii="Cascadia Mono" w:hAnsi="Cascadia Mono" w:cs="Cascadia Mono"/>
+          <w:color w:val="000000"/>
+          <w:kern w:val="0"/>
+          <w:sz w:val="19"/>
+          <w:szCs w:val="19"/>
+          <w:highlight w:val="white"/>
+        </w:rPr>
+        <w:t>201</w:t>
+      </w:r>
+      <w:proofErr w:type="gramStart"/>
+      <w:r>
+        <w:rPr>
+          <w:rFonts w:ascii="Cascadia Mono" w:hAnsi="Cascadia Mono" w:cs="Cascadia Mono"/>
+          <w:color w:val="000000"/>
+          <w:kern w:val="0"/>
+          <w:sz w:val="19"/>
+          <w:szCs w:val="19"/>
+          <w:highlight w:val="white"/>
+        </w:rPr>
+        <w:t>);</w:t>
+      </w:r>
+      <w:proofErr w:type="gramEnd"/>
     </w:p>
     <w:p>
       <w:pPr>
@@ -4982,6 +6340,8 @@
         </w:rPr>
         <w:t xml:space="preserve"> </w:t>
       </w:r>
+      <w:proofErr w:type="spellStart"/>
+      <w:proofErr w:type="gramStart"/>
       <w:r>
         <w:rPr>
           <w:rFonts w:ascii="Cascadia Mono" w:hAnsi="Cascadia Mono" w:cs="Cascadia Mono"/>
@@ -4991,8 +6351,21 @@
           <w:szCs w:val="19"/>
           <w:highlight w:val="yellow"/>
         </w:rPr>
-        <w:t>CreatedAtRoute(</w:t>
-      </w:r>
+        <w:t>CreatedAtRoute</w:t>
+      </w:r>
+      <w:proofErr w:type="spellEnd"/>
+      <w:r>
+        <w:rPr>
+          <w:rFonts w:ascii="Cascadia Mono" w:hAnsi="Cascadia Mono" w:cs="Cascadia Mono"/>
+          <w:color w:val="000000"/>
+          <w:kern w:val="0"/>
+          <w:sz w:val="19"/>
+          <w:szCs w:val="19"/>
+          <w:highlight w:val="yellow"/>
+        </w:rPr>
+        <w:t>(</w:t>
+      </w:r>
+      <w:proofErr w:type="gramEnd"/>
       <w:r>
         <w:rPr>
           <w:rFonts w:ascii="Cascadia Mono" w:hAnsi="Cascadia Mono" w:cs="Cascadia Mono"/>
@@ -5002,17 +6375,41 @@
           <w:szCs w:val="19"/>
           <w:highlight w:val="yellow"/>
         </w:rPr>
-        <w:t>"GetMProductByID"</w:t>
-      </w:r>
-      <w:r>
-        <w:rPr>
-          <w:rFonts w:ascii="Cascadia Mono" w:hAnsi="Cascadia Mono" w:cs="Cascadia Mono"/>
-          <w:color w:val="000000"/>
+        <w:t>"</w:t>
+      </w:r>
+      <w:proofErr w:type="spellStart"/>
+      <w:r>
+        <w:rPr>
+          <w:rFonts w:ascii="Cascadia Mono" w:hAnsi="Cascadia Mono" w:cs="Cascadia Mono"/>
+          <w:color w:val="A31515"/>
           <w:kern w:val="0"/>
           <w:sz w:val="19"/>
           <w:szCs w:val="19"/>
           <w:highlight w:val="yellow"/>
         </w:rPr>
+        <w:t>GetMProductByID</w:t>
+      </w:r>
+      <w:proofErr w:type="spellEnd"/>
+      <w:r>
+        <w:rPr>
+          <w:rFonts w:ascii="Cascadia Mono" w:hAnsi="Cascadia Mono" w:cs="Cascadia Mono"/>
+          <w:color w:val="A31515"/>
+          <w:kern w:val="0"/>
+          <w:sz w:val="19"/>
+          <w:szCs w:val="19"/>
+          <w:highlight w:val="yellow"/>
+        </w:rPr>
+        <w:t>"</w:t>
+      </w:r>
+      <w:r>
+        <w:rPr>
+          <w:rFonts w:ascii="Cascadia Mono" w:hAnsi="Cascadia Mono" w:cs="Cascadia Mono"/>
+          <w:color w:val="000000"/>
+          <w:kern w:val="0"/>
+          <w:sz w:val="19"/>
+          <w:szCs w:val="19"/>
+          <w:highlight w:val="yellow"/>
+        </w:rPr>
         <w:t>,</w:t>
       </w:r>
       <w:r>
@@ -5048,6 +6445,7 @@
         </w:rPr>
         <w:t xml:space="preserve"> </w:t>
       </w:r>
+      <w:proofErr w:type="gramStart"/>
       <w:r>
         <w:rPr>
           <w:rFonts w:ascii="Cascadia Mono" w:hAnsi="Cascadia Mono" w:cs="Cascadia Mono"/>
@@ -5081,6 +6479,7 @@
         </w:rPr>
         <w:t>ID</w:t>
       </w:r>
+      <w:proofErr w:type="gramEnd"/>
       <w:r>
         <w:rPr>
           <w:rFonts w:ascii="Cascadia Mono" w:hAnsi="Cascadia Mono" w:cs="Cascadia Mono"/>
@@ -5114,6 +6513,8 @@
         </w:rPr>
         <w:t xml:space="preserve"> </w:t>
       </w:r>
+      <w:proofErr w:type="spellStart"/>
+      <w:proofErr w:type="gramStart"/>
       <w:r>
         <w:rPr>
           <w:rFonts w:ascii="Cascadia Mono" w:hAnsi="Cascadia Mono" w:cs="Cascadia Mono"/>
@@ -5125,6 +6526,8 @@
         </w:rPr>
         <w:t>product.Id</w:t>
       </w:r>
+      <w:proofErr w:type="spellEnd"/>
+      <w:proofErr w:type="gramEnd"/>
       <w:r>
         <w:rPr>
           <w:rFonts w:ascii="Cascadia Mono" w:hAnsi="Cascadia Mono" w:cs="Cascadia Mono"/>
@@ -5158,6 +6561,7 @@
         </w:rPr>
         <w:t xml:space="preserve"> </w:t>
       </w:r>
+      <w:proofErr w:type="spellStart"/>
       <w:r>
         <w:rPr>
           <w:rFonts w:ascii="Cascadia Mono" w:hAnsi="Cascadia Mono" w:cs="Cascadia Mono"/>
@@ -5167,8 +6571,22 @@
           <w:szCs w:val="19"/>
           <w:highlight w:val="yellow"/>
         </w:rPr>
-        <w:t>productToReturn);</w:t>
-      </w:r>
+        <w:t>productToReturn</w:t>
+      </w:r>
+      <w:proofErr w:type="spellEnd"/>
+      <w:proofErr w:type="gramStart"/>
+      <w:r>
+        <w:rPr>
+          <w:rFonts w:ascii="Cascadia Mono" w:hAnsi="Cascadia Mono" w:cs="Cascadia Mono"/>
+          <w:color w:val="000000"/>
+          <w:kern w:val="0"/>
+          <w:sz w:val="19"/>
+          <w:szCs w:val="19"/>
+          <w:highlight w:val="yellow"/>
+        </w:rPr>
+        <w:t>);</w:t>
+      </w:r>
+      <w:proofErr w:type="gramEnd"/>
     </w:p>
     <w:p>
       <w:pPr>
@@ -5206,10 +6624,7 @@
     </w:p>
     <w:p>
       <w:r>
-        <w:t xml:space="preserve">** </w:t>
-      </w:r>
-      <w:r>
-        <w:t>If we want to return the created Item to the client then follow the highlighted yellow color</w:t>
+        <w:t>** If we want to return the created Item to the client then follow the highlighted yellow color</w:t>
       </w:r>
     </w:p>
     <w:p>
@@ -5285,24 +6700,51 @@
     </w:p>
     <w:p>
       <w:pPr>
-        <w:rPr>
-          <w:rFonts w:ascii="Cascadia Mono" w:hAnsi="Cascadia Mono" w:cs="Cascadia Mono"/>
-          <w:color w:val="000000"/>
-          <w:kern w:val="0"/>
-          <w:sz w:val="19"/>
-          <w:szCs w:val="19"/>
-        </w:rPr>
-      </w:pPr>
-      <w:r>
-        <w:rPr>
-          <w:rFonts w:ascii="Cascadia Mono" w:hAnsi="Cascadia Mono" w:cs="Cascadia Mono"/>
-          <w:color w:val="000000"/>
-          <w:kern w:val="0"/>
-          <w:sz w:val="19"/>
-          <w:szCs w:val="19"/>
-        </w:rPr>
-        <w:t>Same like Query &amp; Command, we need to create Notification [</w:t>
-      </w:r>
+        <w:pBdr>
+          <w:bottom w:val="double" w:sz="6" w:space="1" w:color="auto"/>
+          <w:between w:val="double" w:sz="6" w:space="1" w:color="auto"/>
+        </w:pBdr>
+        <w:rPr>
+          <w:rFonts w:ascii="Cascadia Mono" w:hAnsi="Cascadia Mono" w:cs="Cascadia Mono"/>
+          <w:color w:val="000000"/>
+          <w:kern w:val="0"/>
+          <w:sz w:val="19"/>
+          <w:szCs w:val="19"/>
+        </w:rPr>
+      </w:pPr>
+      <w:r>
+        <w:rPr>
+          <w:rFonts w:ascii="Cascadia Mono" w:hAnsi="Cascadia Mono" w:cs="Cascadia Mono"/>
+          <w:color w:val="000000"/>
+          <w:kern w:val="0"/>
+          <w:sz w:val="19"/>
+          <w:szCs w:val="19"/>
+        </w:rPr>
+        <w:t xml:space="preserve">Same </w:t>
+      </w:r>
+      <w:proofErr w:type="gramStart"/>
+      <w:r>
+        <w:rPr>
+          <w:rFonts w:ascii="Cascadia Mono" w:hAnsi="Cascadia Mono" w:cs="Cascadia Mono"/>
+          <w:color w:val="000000"/>
+          <w:kern w:val="0"/>
+          <w:sz w:val="19"/>
+          <w:szCs w:val="19"/>
+        </w:rPr>
+        <w:t>like</w:t>
+      </w:r>
+      <w:proofErr w:type="gramEnd"/>
+      <w:r>
+        <w:rPr>
+          <w:rFonts w:ascii="Cascadia Mono" w:hAnsi="Cascadia Mono" w:cs="Cascadia Mono"/>
+          <w:color w:val="000000"/>
+          <w:kern w:val="0"/>
+          <w:sz w:val="19"/>
+          <w:szCs w:val="19"/>
+        </w:rPr>
+        <w:t xml:space="preserve"> Query &amp; Command, we need to create Notification [</w:t>
+      </w:r>
+      <w:proofErr w:type="spellStart"/>
       <w:r>
         <w:rPr>
           <w:rFonts w:ascii="Cascadia Mono" w:hAnsi="Cascadia Mono" w:cs="Cascadia Mono"/>
@@ -5314,6 +6756,8 @@
         </w:rPr>
         <w:t>MProductAddedNotification</w:t>
       </w:r>
+      <w:proofErr w:type="spellEnd"/>
+      <w:proofErr w:type="gramStart"/>
       <w:r>
         <w:rPr>
           <w:rFonts w:ascii="Cascadia Mono" w:hAnsi="Cascadia Mono" w:cs="Cascadia Mono"/>
@@ -5332,8 +6776,86 @@
           <w:sz w:val="19"/>
           <w:szCs w:val="19"/>
         </w:rPr>
-        <w:t>,  instead IRequest it inherits INotification, we can create a multiple handlers [</w:t>
-      </w:r>
+        <w:t>,  instead</w:t>
+      </w:r>
+      <w:proofErr w:type="gramEnd"/>
+      <w:r>
+        <w:rPr>
+          <w:rFonts w:ascii="Cascadia Mono" w:hAnsi="Cascadia Mono" w:cs="Cascadia Mono"/>
+          <w:color w:val="000000"/>
+          <w:kern w:val="0"/>
+          <w:sz w:val="19"/>
+          <w:szCs w:val="19"/>
+        </w:rPr>
+        <w:t xml:space="preserve"> </w:t>
+      </w:r>
+      <w:proofErr w:type="spellStart"/>
+      <w:r>
+        <w:rPr>
+          <w:rFonts w:ascii="Cascadia Mono" w:hAnsi="Cascadia Mono" w:cs="Cascadia Mono"/>
+          <w:color w:val="000000"/>
+          <w:kern w:val="0"/>
+          <w:sz w:val="19"/>
+          <w:szCs w:val="19"/>
+        </w:rPr>
+        <w:t>IRequest</w:t>
+      </w:r>
+      <w:proofErr w:type="spellEnd"/>
+      <w:r>
+        <w:rPr>
+          <w:rFonts w:ascii="Cascadia Mono" w:hAnsi="Cascadia Mono" w:cs="Cascadia Mono"/>
+          <w:color w:val="000000"/>
+          <w:kern w:val="0"/>
+          <w:sz w:val="19"/>
+          <w:szCs w:val="19"/>
+        </w:rPr>
+        <w:t xml:space="preserve"> it inherits </w:t>
+      </w:r>
+      <w:proofErr w:type="spellStart"/>
+      <w:r>
+        <w:rPr>
+          <w:rFonts w:ascii="Cascadia Mono" w:hAnsi="Cascadia Mono" w:cs="Cascadia Mono"/>
+          <w:color w:val="000000"/>
+          <w:kern w:val="0"/>
+          <w:sz w:val="19"/>
+          <w:szCs w:val="19"/>
+        </w:rPr>
+        <w:t>INotification</w:t>
+      </w:r>
+      <w:proofErr w:type="spellEnd"/>
+      <w:r>
+        <w:rPr>
+          <w:rFonts w:ascii="Cascadia Mono" w:hAnsi="Cascadia Mono" w:cs="Cascadia Mono"/>
+          <w:color w:val="000000"/>
+          <w:kern w:val="0"/>
+          <w:sz w:val="19"/>
+          <w:szCs w:val="19"/>
+        </w:rPr>
+        <w:t xml:space="preserve">, we can create </w:t>
+      </w:r>
+      <w:proofErr w:type="gramStart"/>
+      <w:r>
+        <w:rPr>
+          <w:rFonts w:ascii="Cascadia Mono" w:hAnsi="Cascadia Mono" w:cs="Cascadia Mono"/>
+          <w:color w:val="000000"/>
+          <w:kern w:val="0"/>
+          <w:sz w:val="19"/>
+          <w:szCs w:val="19"/>
+        </w:rPr>
+        <w:t>a multiple handlers</w:t>
+      </w:r>
+      <w:proofErr w:type="gramEnd"/>
+      <w:r>
+        <w:rPr>
+          <w:rFonts w:ascii="Cascadia Mono" w:hAnsi="Cascadia Mono" w:cs="Cascadia Mono"/>
+          <w:color w:val="000000"/>
+          <w:kern w:val="0"/>
+          <w:sz w:val="19"/>
+          <w:szCs w:val="19"/>
+        </w:rPr>
+        <w:t xml:space="preserve"> [</w:t>
+      </w:r>
+      <w:proofErr w:type="spellStart"/>
       <w:r>
         <w:rPr>
           <w:rFonts w:ascii="Cascadia Mono" w:hAnsi="Cascadia Mono" w:cs="Cascadia Mono"/>
@@ -5345,6 +6867,7 @@
         </w:rPr>
         <w:t>MEmailHandler</w:t>
       </w:r>
+      <w:proofErr w:type="spellEnd"/>
       <w:r>
         <w:rPr>
           <w:rFonts w:ascii="Cascadia Mono" w:hAnsi="Cascadia Mono" w:cs="Cascadia Mono"/>
@@ -5366,6 +6889,7 @@
         </w:rPr>
         <w:t xml:space="preserve"> </w:t>
       </w:r>
+      <w:proofErr w:type="spellStart"/>
       <w:r>
         <w:rPr>
           <w:rFonts w:ascii="Cascadia Mono" w:hAnsi="Cascadia Mono" w:cs="Cascadia Mono"/>
@@ -5377,6 +6901,7 @@
         </w:rPr>
         <w:t>MCacheInvalidationHandler</w:t>
       </w:r>
+      <w:proofErr w:type="spellEnd"/>
       <w:r>
         <w:rPr>
           <w:rFonts w:ascii="Cascadia Mono" w:hAnsi="Cascadia Mono" w:cs="Cascadia Mono"/>
@@ -5388,7 +6913,6 @@
         <w:t xml:space="preserve">] now single notification/request will be handled by two handlers </w:t>
       </w:r>
     </w:p>
-    <w:p/>
     <w:sectPr>
       <w:pgSz w:w="12240" w:h="15840"/>
       <w:pgMar w:top="1440" w:right="1440" w:bottom="1440" w:left="1440" w:header="720" w:footer="720" w:gutter="0"/>
@@ -5397,6 +6921,195 @@
     </w:sectPr>
   </w:body>
 </w:document>
+</file>
+
+<file path=word/numbering.xml><?xml version="1.0" encoding="utf-8"?>
+<w:numbering xmlns:wpc="http://schemas.microsoft.com/office/word/2010/wordprocessingCanvas" xmlns:cx="http://schemas.microsoft.com/office/drawing/2014/chartex" xmlns:cx1="http://schemas.microsoft.com/office/drawing/2015/9/8/chartex" xmlns:cx2="http://schemas.microsoft.com/office/drawing/2015/10/21/chartex" xmlns:cx3="http://schemas.microsoft.com/office/drawing/2016/5/9/chartex" xmlns:cx4="http://schemas.microsoft.com/office/drawing/2016/5/10/chartex" xmlns:cx5="http://schemas.microsoft.com/office/drawing/2016/5/11/chartex" xmlns:cx6="http://schemas.microsoft.com/office/drawing/2016/5/12/chartex" xmlns:cx7="http://schemas.microsoft.com/office/drawing/2016/5/13/chartex" xmlns:cx8="http://schemas.microsoft.com/office/drawing/2016/5/14/chartex" xmlns:mc="http://schemas.openxmlformats.org/markup-compatibility/2006" xmlns:aink="http://schemas.microsoft.com/office/drawing/2016/ink" xmlns:am3d="http://schemas.microsoft.com/office/drawing/2017/model3d" xmlns:o="urn:schemas-microsoft-com:office:office" xmlns:oel="http://schemas.microsoft.com/office/2019/extlst" xmlns:r="http://schemas.openxmlformats.org/officeDocument/2006/relationships" xmlns:m="http://schemas.openxmlformats.org/officeDocument/2006/math" xmlns:v="urn:schemas-microsoft-com:vml" xmlns:wp14="http://schemas.microsoft.com/office/word/2010/wordprocessingDrawing" xmlns:wp="http://schemas.openxmlformats.org/drawingml/2006/wordprocessingDrawing" xmlns:w10="urn:schemas-microsoft-com:office:word" xmlns:w="http://schemas.openxmlformats.org/wordprocessingml/2006/main" xmlns:w14="http://schemas.microsoft.com/office/word/2010/wordml" xmlns:w15="http://schemas.microsoft.com/office/word/2012/wordml" xmlns:w16cex="http://schemas.microsoft.com/office/word/2018/wordml/cex" xmlns:w16cid="http://schemas.microsoft.com/office/word/2016/wordml/cid" xmlns:w16="http://schemas.microsoft.com/office/word/2018/wordml" xmlns:w16du="http://schemas.microsoft.com/office/word/2023/wordml/word16du" xmlns:w16sdtdh="http://schemas.microsoft.com/office/word/2020/wordml/sdtdatahash" xmlns:w16sdtfl="http://schemas.microsoft.com/office/word/2024/wordml/sdtformatlock" xmlns:w16se="http://schemas.microsoft.com/office/word/2015/wordml/symex" xmlns:wpg="http://schemas.microsoft.com/office/word/2010/wordprocessingGroup" xmlns:wpi="http://schemas.microsoft.com/office/word/2010/wordprocessingInk" xmlns:wne="http://schemas.microsoft.com/office/word/2006/wordml" xmlns:wps="http://schemas.microsoft.com/office/word/2010/wordprocessingShape" mc:Ignorable="w14 w15 w16se w16cid w16 w16cex w16sdtdh w16sdtfl w16du wp14">
+  <w:abstractNum w:abstractNumId="0" w15:restartNumberingAfterBreak="0">
+    <w:nsid w:val="78506CC6"/>
+    <w:multiLevelType w:val="hybridMultilevel"/>
+    <w:tmpl w:val="F8F67C34"/>
+    <w:lvl w:ilvl="0" w:tplc="04090011">
+      <w:start w:val="1"/>
+      <w:numFmt w:val="decimal"/>
+      <w:lvlText w:val="%1)"/>
+      <w:lvlJc w:val="left"/>
+      <w:pPr>
+        <w:ind w:left="720" w:hanging="360"/>
+      </w:pPr>
+      <w:rPr>
+        <w:rFonts w:hint="default"/>
+      </w:rPr>
+    </w:lvl>
+    <w:lvl w:ilvl="1" w:tplc="04090019" w:tentative="1">
+      <w:start w:val="1"/>
+      <w:numFmt w:val="lowerLetter"/>
+      <w:lvlText w:val="%2."/>
+      <w:lvlJc w:val="left"/>
+      <w:pPr>
+        <w:ind w:left="1440" w:hanging="360"/>
+      </w:pPr>
+    </w:lvl>
+    <w:lvl w:ilvl="2" w:tplc="0409001B" w:tentative="1">
+      <w:start w:val="1"/>
+      <w:numFmt w:val="lowerRoman"/>
+      <w:lvlText w:val="%3."/>
+      <w:lvlJc w:val="right"/>
+      <w:pPr>
+        <w:ind w:left="2160" w:hanging="180"/>
+      </w:pPr>
+    </w:lvl>
+    <w:lvl w:ilvl="3" w:tplc="0409000F" w:tentative="1">
+      <w:start w:val="1"/>
+      <w:numFmt w:val="decimal"/>
+      <w:lvlText w:val="%4."/>
+      <w:lvlJc w:val="left"/>
+      <w:pPr>
+        <w:ind w:left="2880" w:hanging="360"/>
+      </w:pPr>
+    </w:lvl>
+    <w:lvl w:ilvl="4" w:tplc="04090019" w:tentative="1">
+      <w:start w:val="1"/>
+      <w:numFmt w:val="lowerLetter"/>
+      <w:lvlText w:val="%5."/>
+      <w:lvlJc w:val="left"/>
+      <w:pPr>
+        <w:ind w:left="3600" w:hanging="360"/>
+      </w:pPr>
+    </w:lvl>
+    <w:lvl w:ilvl="5" w:tplc="0409001B" w:tentative="1">
+      <w:start w:val="1"/>
+      <w:numFmt w:val="lowerRoman"/>
+      <w:lvlText w:val="%6."/>
+      <w:lvlJc w:val="right"/>
+      <w:pPr>
+        <w:ind w:left="4320" w:hanging="180"/>
+      </w:pPr>
+    </w:lvl>
+    <w:lvl w:ilvl="6" w:tplc="0409000F" w:tentative="1">
+      <w:start w:val="1"/>
+      <w:numFmt w:val="decimal"/>
+      <w:lvlText w:val="%7."/>
+      <w:lvlJc w:val="left"/>
+      <w:pPr>
+        <w:ind w:left="5040" w:hanging="360"/>
+      </w:pPr>
+    </w:lvl>
+    <w:lvl w:ilvl="7" w:tplc="04090019" w:tentative="1">
+      <w:start w:val="1"/>
+      <w:numFmt w:val="lowerLetter"/>
+      <w:lvlText w:val="%8."/>
+      <w:lvlJc w:val="left"/>
+      <w:pPr>
+        <w:ind w:left="5760" w:hanging="360"/>
+      </w:pPr>
+    </w:lvl>
+    <w:lvl w:ilvl="8" w:tplc="0409001B" w:tentative="1">
+      <w:start w:val="1"/>
+      <w:numFmt w:val="lowerRoman"/>
+      <w:lvlText w:val="%9."/>
+      <w:lvlJc w:val="right"/>
+      <w:pPr>
+        <w:ind w:left="6480" w:hanging="180"/>
+      </w:pPr>
+    </w:lvl>
+  </w:abstractNum>
+  <w:abstractNum w:abstractNumId="1" w15:restartNumberingAfterBreak="0">
+    <w:nsid w:val="7BA66D92"/>
+    <w:multiLevelType w:val="hybridMultilevel"/>
+    <w:tmpl w:val="F8F67C34"/>
+    <w:lvl w:ilvl="0" w:tplc="FFFFFFFF">
+      <w:start w:val="1"/>
+      <w:numFmt w:val="decimal"/>
+      <w:lvlText w:val="%1)"/>
+      <w:lvlJc w:val="left"/>
+      <w:pPr>
+        <w:ind w:left="720" w:hanging="360"/>
+      </w:pPr>
+      <w:rPr>
+        <w:rFonts w:hint="default"/>
+      </w:rPr>
+    </w:lvl>
+    <w:lvl w:ilvl="1" w:tplc="FFFFFFFF" w:tentative="1">
+      <w:start w:val="1"/>
+      <w:numFmt w:val="lowerLetter"/>
+      <w:lvlText w:val="%2."/>
+      <w:lvlJc w:val="left"/>
+      <w:pPr>
+        <w:ind w:left="1440" w:hanging="360"/>
+      </w:pPr>
+    </w:lvl>
+    <w:lvl w:ilvl="2" w:tplc="FFFFFFFF" w:tentative="1">
+      <w:start w:val="1"/>
+      <w:numFmt w:val="lowerRoman"/>
+      <w:lvlText w:val="%3."/>
+      <w:lvlJc w:val="right"/>
+      <w:pPr>
+        <w:ind w:left="2160" w:hanging="180"/>
+      </w:pPr>
+    </w:lvl>
+    <w:lvl w:ilvl="3" w:tplc="FFFFFFFF" w:tentative="1">
+      <w:start w:val="1"/>
+      <w:numFmt w:val="decimal"/>
+      <w:lvlText w:val="%4."/>
+      <w:lvlJc w:val="left"/>
+      <w:pPr>
+        <w:ind w:left="2880" w:hanging="360"/>
+      </w:pPr>
+    </w:lvl>
+    <w:lvl w:ilvl="4" w:tplc="FFFFFFFF" w:tentative="1">
+      <w:start w:val="1"/>
+      <w:numFmt w:val="lowerLetter"/>
+      <w:lvlText w:val="%5."/>
+      <w:lvlJc w:val="left"/>
+      <w:pPr>
+        <w:ind w:left="3600" w:hanging="360"/>
+      </w:pPr>
+    </w:lvl>
+    <w:lvl w:ilvl="5" w:tplc="FFFFFFFF" w:tentative="1">
+      <w:start w:val="1"/>
+      <w:numFmt w:val="lowerRoman"/>
+      <w:lvlText w:val="%6."/>
+      <w:lvlJc w:val="right"/>
+      <w:pPr>
+        <w:ind w:left="4320" w:hanging="180"/>
+      </w:pPr>
+    </w:lvl>
+    <w:lvl w:ilvl="6" w:tplc="FFFFFFFF" w:tentative="1">
+      <w:start w:val="1"/>
+      <w:numFmt w:val="decimal"/>
+      <w:lvlText w:val="%7."/>
+      <w:lvlJc w:val="left"/>
+      <w:pPr>
+        <w:ind w:left="5040" w:hanging="360"/>
+      </w:pPr>
+    </w:lvl>
+    <w:lvl w:ilvl="7" w:tplc="FFFFFFFF" w:tentative="1">
+      <w:start w:val="1"/>
+      <w:numFmt w:val="lowerLetter"/>
+      <w:lvlText w:val="%8."/>
+      <w:lvlJc w:val="left"/>
+      <w:pPr>
+        <w:ind w:left="5760" w:hanging="360"/>
+      </w:pPr>
+    </w:lvl>
+    <w:lvl w:ilvl="8" w:tplc="FFFFFFFF" w:tentative="1">
+      <w:start w:val="1"/>
+      <w:numFmt w:val="lowerRoman"/>
+      <w:lvlText w:val="%9."/>
+      <w:lvlJc w:val="right"/>
+      <w:pPr>
+        <w:ind w:left="6480" w:hanging="180"/>
+      </w:pPr>
+    </w:lvl>
+  </w:abstractNum>
+  <w:num w:numId="1" w16cid:durableId="178857432">
+    <w:abstractNumId w:val="0"/>
+  </w:num>
+  <w:num w:numId="2" w16cid:durableId="1238707832">
+    <w:abstractNumId w:val="1"/>
+  </w:num>
+</w:numbering>
 </file>
 
 <file path=word/styles.xml><?xml version="1.0" encoding="utf-8"?>

</xml_diff>